<commit_message>
Agregar explicacion (parte 1)
</commit_message>
<xml_diff>
--- a/FacturadorElectronico.docx
+++ b/FacturadorElectronico.docx
@@ -1,506 +1,662 @@
 
 <file path=word/document.xml><?xml version="1.0" encoding="utf-8"?>
-<w:document xmlns:wpc="http://schemas.microsoft.com/office/word/2010/wordprocessingCanvas" xmlns:mc="http://schemas.openxmlformats.org/markup-compatibility/2006" xmlns:o="urn:schemas-microsoft-com:office:office" xmlns:r="http://schemas.openxmlformats.org/officeDocument/2006/relationships" xmlns:m="http://schemas.openxmlformats.org/officeDocument/2006/math" xmlns:v="urn:schemas-microsoft-com:vml" xmlns:wp14="http://schemas.microsoft.com/office/word/2010/wordprocessingDrawing" xmlns:wp="http://schemas.openxmlformats.org/drawingml/2006/wordprocessingDrawing" xmlns:w10="urn:schemas-microsoft-com:office:word" xmlns:w="http://schemas.openxmlformats.org/wordprocessingml/2006/main" xmlns:w14="http://schemas.microsoft.com/office/word/2010/wordml" xmlns:w15="http://schemas.microsoft.com/office/word/2012/wordml" xmlns:wpg="http://schemas.microsoft.com/office/word/2010/wordprocessingGroup" xmlns:wpi="http://schemas.microsoft.com/office/word/2010/wordprocessingInk" xmlns:wne="http://schemas.microsoft.com/office/word/2006/wordml" xmlns:wps="http://schemas.microsoft.com/office/word/2010/wordprocessingShape" mc:Ignorable="w14 w15 wp14">
+<w:document xmlns:o="urn:schemas-microsoft-com:office:office" xmlns:r="http://schemas.openxmlformats.org/officeDocument/2006/relationships" xmlns:v="urn:schemas-microsoft-com:vml" xmlns:w="http://schemas.openxmlformats.org/wordprocessingml/2006/main" xmlns:w10="urn:schemas-microsoft-com:office:word" xmlns:wp="http://schemas.openxmlformats.org/drawingml/2006/wordprocessingDrawing" xmlns:wps="http://schemas.microsoft.com/office/word/2010/wordprocessingShape" xmlns:wpg="http://schemas.microsoft.com/office/word/2010/wordprocessingGroup" xmlns:mc="http://schemas.openxmlformats.org/markup-compatibility/2006" xmlns:wp14="http://schemas.microsoft.com/office/word/2010/wordprocessingDrawing" xmlns:w14="http://schemas.microsoft.com/office/word/2010/wordml" mc:Ignorable="w14 wp14">
   <w:body>
     <w:p>
       <w:pPr>
-        <w:pStyle w:val="Puesto"/>
+        <w:pStyle w:val="Title"/>
         <w:jc w:val="center"/>
-      </w:pPr>
-      <w:r>
+        <w:rPr/>
+      </w:pPr>
+      <w:r>
+        <w:rPr/>
         <w:t>Taller Integrador: Patrones de diseño</w:t>
       </w:r>
     </w:p>
     <w:p>
       <w:pPr>
-        <w:pStyle w:val="Ttulo1"/>
-      </w:pPr>
-      <w:r>
+        <w:pStyle w:val="Heading1"/>
+        <w:rPr/>
+      </w:pPr>
+      <w:r>
+        <w:rPr/>
         <w:t>Sistema de Requerimientos Académicos.</w:t>
       </w:r>
     </w:p>
     <w:p>
       <w:pPr>
-        <w:pStyle w:val="Ttulo1"/>
-      </w:pPr>
-      <w:r>
+        <w:pStyle w:val="Heading1"/>
+        <w:rPr/>
+      </w:pPr>
+      <w:r>
+        <w:rPr/>
         <w:t>Objetivos</w:t>
       </w:r>
     </w:p>
     <w:p>
       <w:pPr>
-        <w:pStyle w:val="Prrafodelista"/>
+        <w:pStyle w:val="ListParagraph"/>
         <w:numPr>
           <w:ilvl w:val="0"/>
           <w:numId w:val="9"/>
         </w:numPr>
-      </w:pPr>
-      <w:r>
+        <w:rPr/>
+      </w:pPr>
+      <w:r>
+        <w:rPr/>
         <w:t>Evaluar que patrones de diseño se deben utilizar en el desarrollo de un sistema.</w:t>
       </w:r>
     </w:p>
     <w:p>
       <w:pPr>
-        <w:pStyle w:val="Prrafodelista"/>
+        <w:pStyle w:val="ListParagraph"/>
         <w:numPr>
           <w:ilvl w:val="0"/>
           <w:numId w:val="9"/>
         </w:numPr>
-      </w:pPr>
-      <w:r>
+        <w:rPr/>
+      </w:pPr>
+      <w:r>
+        <w:rPr/>
         <w:t>Aplicar varios patrones de diseño dentro de un mismo sistema.</w:t>
       </w:r>
     </w:p>
     <w:p>
       <w:pPr>
-        <w:pStyle w:val="Ttulo1"/>
-      </w:pPr>
-      <w:r>
+        <w:pStyle w:val="Heading1"/>
+        <w:rPr/>
+      </w:pPr>
+      <w:r>
+        <w:rPr/>
         <w:t>Requerimientos del sistema:</w:t>
       </w:r>
     </w:p>
     <w:p>
       <w:pPr>
-        <w:jc w:val="both"/>
-      </w:pPr>
-    </w:p>
-    <w:p>
-      <w:pPr>
-        <w:jc w:val="both"/>
-      </w:pPr>
-      <w:r>
+        <w:pStyle w:val="Normal"/>
+        <w:jc w:val="both"/>
+        <w:rPr/>
+      </w:pPr>
+      <w:r>
+        <w:rPr/>
+      </w:r>
+    </w:p>
+    <w:p>
+      <w:pPr>
+        <w:pStyle w:val="Normal"/>
+        <w:jc w:val="both"/>
+        <w:rPr/>
+      </w:pPr>
+      <w:r>
+        <w:rPr/>
         <w:t xml:space="preserve">La empresa de facturación electrónica Stupendo lo ha contratado para desarrollar el sistema  facturación de uno de sus clientes. </w:t>
       </w:r>
     </w:p>
     <w:p>
       <w:pPr>
-        <w:jc w:val="both"/>
-      </w:pPr>
-      <w:r>
+        <w:pStyle w:val="Normal"/>
+        <w:jc w:val="both"/>
+        <w:rPr/>
+      </w:pPr>
+      <w:r>
+        <w:rPr/>
         <w:t>Este sistema debe ser capaz de emitir tres tipos de comprobantes electrónicos:</w:t>
       </w:r>
     </w:p>
     <w:p>
       <w:pPr>
+        <w:pStyle w:val="Normal"/>
         <w:numPr>
           <w:ilvl w:val="0"/>
           <w:numId w:val="4"/>
         </w:numPr>
+        <w:spacing w:before="0" w:after="0"/>
         <w:contextualSpacing/>
         <w:jc w:val="both"/>
-      </w:pPr>
-      <w:r>
+        <w:rPr/>
+      </w:pPr>
+      <w:r>
+        <w:rPr/>
         <w:t>Factura</w:t>
       </w:r>
     </w:p>
     <w:p>
       <w:pPr>
+        <w:pStyle w:val="Normal"/>
         <w:numPr>
           <w:ilvl w:val="0"/>
           <w:numId w:val="4"/>
         </w:numPr>
+        <w:spacing w:before="0" w:after="0"/>
         <w:contextualSpacing/>
         <w:jc w:val="both"/>
-      </w:pPr>
-      <w:r>
+        <w:rPr/>
+      </w:pPr>
+      <w:r>
+        <w:rPr/>
         <w:t xml:space="preserve">Guia de remision </w:t>
       </w:r>
     </w:p>
     <w:p>
       <w:pPr>
+        <w:pStyle w:val="Normal"/>
         <w:numPr>
           <w:ilvl w:val="0"/>
           <w:numId w:val="4"/>
         </w:numPr>
+        <w:spacing w:before="0" w:after="0"/>
         <w:contextualSpacing/>
         <w:jc w:val="both"/>
-      </w:pPr>
-      <w:r>
+        <w:rPr/>
+      </w:pPr>
+      <w:r>
+        <w:rPr/>
         <w:t>Nota de crédito</w:t>
       </w:r>
     </w:p>
     <w:p>
       <w:pPr>
-        <w:jc w:val="both"/>
-      </w:pPr>
-      <w:r>
+        <w:pStyle w:val="Normal"/>
+        <w:jc w:val="both"/>
+        <w:rPr/>
+      </w:pPr>
+      <w:r>
+        <w:rPr/>
         <w:t>Entre los requerimientos solicitados por cliente se encuentran:</w:t>
       </w:r>
     </w:p>
     <w:p>
       <w:pPr>
+        <w:pStyle w:val="Normal"/>
         <w:numPr>
           <w:ilvl w:val="0"/>
           <w:numId w:val="5"/>
         </w:numPr>
+        <w:spacing w:before="0" w:after="0"/>
         <w:contextualSpacing/>
         <w:jc w:val="both"/>
-      </w:pPr>
-      <w:r>
+        <w:rPr/>
+      </w:pPr>
+      <w:r>
+        <w:rPr/>
         <w:t>Todos estos comprobantes electrónicos además del membrete obligatorio con los detalles del emisor deben poder personalizarse con el logo de su negocio y un lema al final.</w:t>
       </w:r>
     </w:p>
     <w:p>
       <w:pPr>
+        <w:pStyle w:val="Normal"/>
         <w:numPr>
           <w:ilvl w:val="0"/>
           <w:numId w:val="5"/>
         </w:numPr>
+        <w:spacing w:before="0" w:after="0"/>
         <w:contextualSpacing/>
         <w:jc w:val="both"/>
-      </w:pPr>
-      <w:r>
+        <w:rPr/>
+      </w:pPr>
+      <w:r>
+        <w:rPr/>
         <w:t>Debido a que actualmente el SRI maneja dos esquemas de facturación electrónica (offline y online) el cliente solicitó que al momento de pedir la autorización del comprobante al SRI, pueda escoger cualquiera de los dos esquemas para autorizar.</w:t>
       </w:r>
     </w:p>
     <w:p>
       <w:pPr>
-        <w:jc w:val="both"/>
-      </w:pPr>
-      <w:r>
+        <w:pStyle w:val="Normal"/>
+        <w:jc w:val="both"/>
+        <w:rPr/>
+      </w:pPr>
+      <w:r>
+        <w:rPr/>
         <w:t>En el esquema Onine, el número de autorización es un nuevo código asignado por el SRI, mientras que en el esquema Offline el número de autorización es igual a la clave de acceso.</w:t>
       </w:r>
     </w:p>
     <w:p>
       <w:pPr>
-        <w:jc w:val="both"/>
-      </w:pPr>
-      <w:r>
+        <w:pStyle w:val="Normal"/>
+        <w:jc w:val="both"/>
+        <w:rPr/>
+      </w:pPr>
+      <w:r>
+        <w:rPr/>
         <w:t>Las facturas tienen la siguiente estructura:</w:t>
       </w:r>
     </w:p>
     <w:p>
       <w:pPr>
+        <w:pStyle w:val="Normal"/>
         <w:numPr>
           <w:ilvl w:val="0"/>
           <w:numId w:val="6"/>
         </w:numPr>
+        <w:spacing w:before="0" w:after="0"/>
         <w:contextualSpacing/>
         <w:jc w:val="both"/>
-      </w:pPr>
-      <w:r>
+        <w:rPr/>
+      </w:pPr>
+      <w:r>
+        <w:rPr/>
         <w:t>Detalles del emisor</w:t>
       </w:r>
     </w:p>
     <w:p>
       <w:pPr>
+        <w:pStyle w:val="Normal"/>
         <w:numPr>
           <w:ilvl w:val="0"/>
           <w:numId w:val="7"/>
         </w:numPr>
+        <w:spacing w:before="0" w:after="0"/>
         <w:contextualSpacing/>
         <w:jc w:val="both"/>
-      </w:pPr>
-      <w:r>
+        <w:rPr/>
+      </w:pPr>
+      <w:r>
+        <w:rPr/>
         <w:t>Nombre del cliente</w:t>
       </w:r>
     </w:p>
     <w:p>
       <w:pPr>
+        <w:pStyle w:val="Normal"/>
         <w:numPr>
           <w:ilvl w:val="0"/>
           <w:numId w:val="7"/>
         </w:numPr>
+        <w:spacing w:before="0" w:after="0"/>
         <w:contextualSpacing/>
         <w:jc w:val="both"/>
-      </w:pPr>
-      <w:r>
+        <w:rPr/>
+      </w:pPr>
+      <w:r>
+        <w:rPr/>
         <w:t xml:space="preserve">Número de autorización </w:t>
       </w:r>
     </w:p>
     <w:p>
       <w:pPr>
+        <w:pStyle w:val="Normal"/>
         <w:numPr>
           <w:ilvl w:val="0"/>
           <w:numId w:val="7"/>
         </w:numPr>
+        <w:spacing w:before="0" w:after="0"/>
         <w:contextualSpacing/>
         <w:jc w:val="both"/>
-      </w:pPr>
-      <w:r>
+        <w:rPr/>
+      </w:pPr>
+      <w:r>
+        <w:rPr/>
         <w:t>Clave de acceso</w:t>
       </w:r>
     </w:p>
     <w:p>
       <w:pPr>
+        <w:pStyle w:val="Normal"/>
         <w:numPr>
           <w:ilvl w:val="0"/>
           <w:numId w:val="7"/>
         </w:numPr>
+        <w:spacing w:before="0" w:after="0"/>
         <w:contextualSpacing/>
         <w:jc w:val="both"/>
-      </w:pPr>
-      <w:r>
+        <w:rPr/>
+      </w:pPr>
+      <w:r>
+        <w:rPr/>
         <w:t>Código</w:t>
       </w:r>
     </w:p>
     <w:p>
       <w:pPr>
+        <w:pStyle w:val="Normal"/>
         <w:numPr>
           <w:ilvl w:val="0"/>
           <w:numId w:val="7"/>
         </w:numPr>
+        <w:spacing w:before="0" w:after="0"/>
         <w:contextualSpacing/>
         <w:jc w:val="both"/>
-      </w:pPr>
-      <w:r>
+        <w:rPr/>
+      </w:pPr>
+      <w:r>
+        <w:rPr/>
         <w:t>Fecha</w:t>
       </w:r>
     </w:p>
     <w:p>
       <w:pPr>
+        <w:pStyle w:val="Normal"/>
         <w:numPr>
           <w:ilvl w:val="0"/>
           <w:numId w:val="7"/>
         </w:numPr>
+        <w:spacing w:before="0" w:after="0"/>
         <w:contextualSpacing/>
         <w:jc w:val="both"/>
-      </w:pPr>
-      <w:r>
+        <w:rPr/>
+      </w:pPr>
+      <w:r>
+        <w:rPr/>
         <w:t>Lista de productos</w:t>
       </w:r>
     </w:p>
     <w:p>
       <w:pPr>
+        <w:pStyle w:val="Normal"/>
         <w:numPr>
           <w:ilvl w:val="0"/>
           <w:numId w:val="7"/>
         </w:numPr>
+        <w:spacing w:before="0" w:after="0"/>
         <w:contextualSpacing/>
         <w:jc w:val="both"/>
-      </w:pPr>
-      <w:r>
+        <w:rPr/>
+      </w:pPr>
+      <w:r>
+        <w:rPr/>
         <w:t>Total</w:t>
       </w:r>
     </w:p>
     <w:p>
       <w:pPr>
-        <w:jc w:val="both"/>
-      </w:pPr>
-      <w:r>
+        <w:pStyle w:val="Normal"/>
+        <w:jc w:val="both"/>
+        <w:rPr/>
+      </w:pPr>
+      <w:r>
+        <w:rPr/>
         <w:t>Las guías de remisión tienen:</w:t>
       </w:r>
     </w:p>
     <w:p>
       <w:pPr>
+        <w:pStyle w:val="Normal"/>
         <w:numPr>
           <w:ilvl w:val="0"/>
           <w:numId w:val="8"/>
         </w:numPr>
+        <w:spacing w:before="0" w:after="0"/>
         <w:contextualSpacing/>
         <w:jc w:val="both"/>
-      </w:pPr>
-      <w:r>
+        <w:rPr/>
+      </w:pPr>
+      <w:r>
+        <w:rPr/>
         <w:t>Detalles del emisor</w:t>
       </w:r>
     </w:p>
     <w:p>
       <w:pPr>
+        <w:pStyle w:val="Normal"/>
         <w:numPr>
           <w:ilvl w:val="0"/>
           <w:numId w:val="8"/>
         </w:numPr>
+        <w:spacing w:before="0" w:after="0"/>
         <w:contextualSpacing/>
         <w:jc w:val="both"/>
-      </w:pPr>
-      <w:r>
+        <w:rPr/>
+      </w:pPr>
+      <w:r>
+        <w:rPr/>
         <w:t xml:space="preserve">Número de autorización </w:t>
       </w:r>
     </w:p>
     <w:p>
       <w:pPr>
+        <w:pStyle w:val="Normal"/>
         <w:numPr>
           <w:ilvl w:val="0"/>
           <w:numId w:val="8"/>
         </w:numPr>
+        <w:spacing w:before="0" w:after="0"/>
         <w:contextualSpacing/>
         <w:jc w:val="both"/>
-      </w:pPr>
-      <w:r>
+        <w:rPr/>
+      </w:pPr>
+      <w:r>
+        <w:rPr/>
         <w:t>Clave de acceso</w:t>
       </w:r>
     </w:p>
     <w:p>
       <w:pPr>
+        <w:pStyle w:val="Normal"/>
         <w:numPr>
           <w:ilvl w:val="0"/>
           <w:numId w:val="3"/>
         </w:numPr>
+        <w:spacing w:before="0" w:after="0"/>
         <w:contextualSpacing/>
         <w:jc w:val="both"/>
-      </w:pPr>
-      <w:r>
+        <w:rPr/>
+      </w:pPr>
+      <w:r>
+        <w:rPr/>
         <w:t>Fecha</w:t>
       </w:r>
     </w:p>
     <w:p>
       <w:pPr>
+        <w:pStyle w:val="Normal"/>
         <w:numPr>
           <w:ilvl w:val="0"/>
           <w:numId w:val="3"/>
         </w:numPr>
+        <w:spacing w:before="0" w:after="0"/>
         <w:contextualSpacing/>
         <w:jc w:val="both"/>
-      </w:pPr>
-      <w:r>
+        <w:rPr/>
+      </w:pPr>
+      <w:r>
+        <w:rPr/>
         <w:t>Destino</w:t>
       </w:r>
     </w:p>
     <w:p>
       <w:pPr>
+        <w:pStyle w:val="Normal"/>
         <w:numPr>
           <w:ilvl w:val="0"/>
           <w:numId w:val="3"/>
         </w:numPr>
+        <w:spacing w:before="0" w:after="0"/>
         <w:contextualSpacing/>
         <w:jc w:val="both"/>
-      </w:pPr>
-      <w:r>
+        <w:rPr/>
+      </w:pPr>
+      <w:r>
+        <w:rPr/>
         <w:t>Placa del vehículo de transporte</w:t>
       </w:r>
     </w:p>
     <w:p>
       <w:pPr>
+        <w:pStyle w:val="Normal"/>
         <w:numPr>
           <w:ilvl w:val="0"/>
           <w:numId w:val="3"/>
         </w:numPr>
+        <w:spacing w:before="0" w:after="0"/>
         <w:contextualSpacing/>
         <w:jc w:val="both"/>
-      </w:pPr>
-      <w:r>
+        <w:rPr/>
+      </w:pPr>
+      <w:r>
+        <w:rPr/>
         <w:t>Lista de productos</w:t>
       </w:r>
     </w:p>
     <w:p>
       <w:pPr>
-        <w:jc w:val="both"/>
-      </w:pPr>
-      <w:r>
-        <w:lastRenderedPageBreak/>
+        <w:pStyle w:val="Normal"/>
+        <w:jc w:val="both"/>
+        <w:rPr/>
+      </w:pPr>
+      <w:r>
+        <w:rPr/>
         <w:t>Las notas de crédito tienen :</w:t>
       </w:r>
     </w:p>
     <w:p>
       <w:pPr>
+        <w:pStyle w:val="Normal"/>
         <w:numPr>
           <w:ilvl w:val="0"/>
           <w:numId w:val="2"/>
         </w:numPr>
+        <w:spacing w:before="0" w:after="0"/>
         <w:contextualSpacing/>
         <w:jc w:val="both"/>
-      </w:pPr>
-      <w:r>
+        <w:rPr/>
+      </w:pPr>
+      <w:r>
+        <w:rPr/>
         <w:t>Detalles del emisor</w:t>
       </w:r>
     </w:p>
     <w:p>
       <w:pPr>
+        <w:pStyle w:val="Normal"/>
         <w:numPr>
           <w:ilvl w:val="0"/>
           <w:numId w:val="2"/>
         </w:numPr>
+        <w:spacing w:before="0" w:after="0"/>
         <w:contextualSpacing/>
         <w:jc w:val="both"/>
-      </w:pPr>
-      <w:r>
+        <w:rPr/>
+      </w:pPr>
+      <w:r>
+        <w:rPr/>
         <w:t xml:space="preserve">Número de autorización </w:t>
       </w:r>
     </w:p>
     <w:p>
       <w:pPr>
+        <w:pStyle w:val="Normal"/>
         <w:numPr>
           <w:ilvl w:val="0"/>
           <w:numId w:val="2"/>
         </w:numPr>
+        <w:spacing w:before="0" w:after="0"/>
         <w:contextualSpacing/>
         <w:jc w:val="both"/>
-      </w:pPr>
-      <w:r>
+        <w:rPr/>
+      </w:pPr>
+      <w:r>
+        <w:rPr/>
         <w:t>Clave de acceso</w:t>
       </w:r>
     </w:p>
     <w:p>
       <w:pPr>
+        <w:pStyle w:val="Normal"/>
         <w:numPr>
           <w:ilvl w:val="0"/>
           <w:numId w:val="1"/>
         </w:numPr>
+        <w:spacing w:before="0" w:after="0"/>
         <w:contextualSpacing/>
         <w:jc w:val="both"/>
-      </w:pPr>
-      <w:r>
+        <w:rPr/>
+      </w:pPr>
+      <w:r>
+        <w:rPr/>
         <w:t>Nombre del cliente</w:t>
       </w:r>
     </w:p>
     <w:p>
       <w:pPr>
+        <w:pStyle w:val="Normal"/>
         <w:numPr>
           <w:ilvl w:val="0"/>
           <w:numId w:val="1"/>
         </w:numPr>
+        <w:spacing w:before="0" w:after="0"/>
         <w:contextualSpacing/>
         <w:jc w:val="both"/>
-      </w:pPr>
-      <w:r>
+        <w:rPr/>
+      </w:pPr>
+      <w:r>
+        <w:rPr/>
         <w:t>Código de comprobante a modificar</w:t>
       </w:r>
     </w:p>
     <w:p>
       <w:pPr>
+        <w:pStyle w:val="Normal"/>
         <w:numPr>
           <w:ilvl w:val="0"/>
           <w:numId w:val="1"/>
         </w:numPr>
+        <w:spacing w:before="0" w:after="0"/>
         <w:contextualSpacing/>
         <w:jc w:val="both"/>
-      </w:pPr>
-      <w:r>
+        <w:rPr/>
+      </w:pPr>
+      <w:r>
+        <w:rPr/>
         <w:t>Fecha</w:t>
       </w:r>
     </w:p>
     <w:p>
       <w:pPr>
+        <w:pStyle w:val="Normal"/>
         <w:numPr>
           <w:ilvl w:val="0"/>
           <w:numId w:val="1"/>
         </w:numPr>
+        <w:spacing w:before="0" w:after="0"/>
         <w:contextualSpacing/>
         <w:jc w:val="both"/>
-      </w:pPr>
-      <w:r>
+        <w:rPr/>
+      </w:pPr>
+      <w:r>
+        <w:rPr/>
         <w:t xml:space="preserve">Detalle de modificación </w:t>
       </w:r>
     </w:p>
     <w:p>
       <w:pPr>
+        <w:pStyle w:val="Normal"/>
         <w:numPr>
           <w:ilvl w:val="0"/>
           <w:numId w:val="1"/>
         </w:numPr>
+        <w:spacing w:before="0" w:after="0"/>
         <w:contextualSpacing/>
         <w:jc w:val="both"/>
-      </w:pPr>
-      <w:r>
+        <w:rPr/>
+      </w:pPr>
+      <w:r>
+        <w:rPr/>
         <w:t>Valor a pagar</w:t>
       </w:r>
     </w:p>
     <w:p>
       <w:pPr>
-        <w:jc w:val="both"/>
-      </w:pPr>
-    </w:p>
-    <w:p>
-      <w:pPr>
-        <w:pStyle w:val="Ttulo1"/>
-      </w:pPr>
-      <w:r>
+        <w:pStyle w:val="Normal"/>
+        <w:jc w:val="both"/>
+        <w:rPr/>
+      </w:pPr>
+      <w:r>
+        <w:rPr/>
+      </w:r>
+    </w:p>
+    <w:p>
+      <w:pPr>
+        <w:pStyle w:val="Heading1"/>
+        <w:rPr/>
+      </w:pPr>
+      <w:r>
+        <w:rPr/>
         <w:t>Desarrollar</w:t>
       </w:r>
     </w:p>
     <w:p>
       <w:pPr>
-        <w:pStyle w:val="Prrafodelista"/>
+        <w:pStyle w:val="ListParagraph"/>
         <w:numPr>
           <w:ilvl w:val="0"/>
           <w:numId w:val="10"/>
@@ -513,54 +669,12 @@
         <w:rPr>
           <w:sz w:val="24"/>
         </w:rPr>
-        <w:t xml:space="preserve">Indique </w:t>
-      </w:r>
-      <w:r>
-        <w:rPr>
-          <w:sz w:val="24"/>
-        </w:rPr>
-        <w:t xml:space="preserve">que patrones </w:t>
-      </w:r>
-      <w:r>
-        <w:rPr>
-          <w:sz w:val="24"/>
-        </w:rPr>
-        <w:t>podría</w:t>
-      </w:r>
-      <w:r>
-        <w:rPr>
-          <w:sz w:val="24"/>
-        </w:rPr>
-        <w:t>n</w:t>
-      </w:r>
-      <w:r>
-        <w:rPr>
-          <w:sz w:val="24"/>
-        </w:rPr>
-        <w:t xml:space="preserve"> servir dentro </w:t>
-      </w:r>
-      <w:r>
-        <w:rPr>
-          <w:sz w:val="24"/>
-        </w:rPr>
-        <w:t xml:space="preserve">del desarrollo </w:t>
-      </w:r>
-      <w:r>
-        <w:rPr>
-          <w:sz w:val="24"/>
-        </w:rPr>
-        <w:t>de este sistema.</w:t>
-      </w:r>
-      <w:r>
-        <w:rPr>
-          <w:sz w:val="24"/>
-        </w:rPr>
-        <w:t xml:space="preserve"> (explique)</w:t>
-      </w:r>
-    </w:p>
-    <w:p>
-      <w:pPr>
-        <w:pStyle w:val="Prrafodelista"/>
+        <w:t>Indique que patrones podrían servir dentro del desarrollo de este sistema. (explique)</w:t>
+      </w:r>
+    </w:p>
+    <w:p>
+      <w:pPr>
+        <w:pStyle w:val="ListParagraph"/>
         <w:numPr>
           <w:ilvl w:val="1"/>
           <w:numId w:val="10"/>
@@ -578,7 +692,7 @@
     </w:p>
     <w:p>
       <w:pPr>
-        <w:pStyle w:val="Prrafodelista"/>
+        <w:pStyle w:val="ListParagraph"/>
         <w:numPr>
           <w:ilvl w:val="1"/>
           <w:numId w:val="10"/>
@@ -596,14 +710,12 @@
     </w:p>
     <w:p>
       <w:pPr>
-        <w:pStyle w:val="Prrafodelista"/>
+        <w:pStyle w:val="ListParagraph"/>
         <w:numPr>
           <w:ilvl w:val="1"/>
           <w:numId w:val="10"/>
         </w:numPr>
-        <w:rPr>
-          <w:sz w:val="24"/>
-        </w:rPr>
+        <w:rPr/>
       </w:pPr>
       <w:r>
         <w:rPr>
@@ -614,7 +726,30 @@
     </w:p>
     <w:p>
       <w:pPr>
-        <w:pStyle w:val="Prrafodelista"/>
+        <w:pStyle w:val="ListParagraph"/>
+        <w:numPr>
+          <w:ilvl w:val="0"/>
+          <w:numId w:val="0"/>
+        </w:numPr>
+        <w:ind w:left="2160" w:hanging="0"/>
+        <w:rPr/>
+      </w:pPr>
+      <w:r>
+        <w:rPr>
+          <w:sz w:val="24"/>
+        </w:rPr>
+        <w:t xml:space="preserve">Se puede usar el patrón Strategy para implementar las diferentes formas de autorización de comprobantes (online/offline). De este modo, el cliente simplemente llama a la función autorizar(), sin necesidad de saber cómo exactamente </w:t>
+      </w:r>
+      <w:r>
+        <w:rPr>
+          <w:sz w:val="24"/>
+        </w:rPr>
+        <w:t>están implementadas estas diferentes formas de comprobación.</w:t>
+      </w:r>
+    </w:p>
+    <w:p>
+      <w:pPr>
+        <w:pStyle w:val="ListParagraph"/>
         <w:numPr>
           <w:ilvl w:val="0"/>
           <w:numId w:val="10"/>
@@ -632,7 +767,7 @@
     </w:p>
     <w:p>
       <w:pPr>
-        <w:pStyle w:val="Prrafodelista"/>
+        <w:pStyle w:val="ListParagraph"/>
         <w:numPr>
           <w:ilvl w:val="0"/>
           <w:numId w:val="10"/>
@@ -650,7 +785,7 @@
     </w:p>
     <w:p>
       <w:pPr>
-        <w:pStyle w:val="Prrafodelista"/>
+        <w:pStyle w:val="ListParagraph"/>
         <w:numPr>
           <w:ilvl w:val="1"/>
           <w:numId w:val="10"/>
@@ -668,59 +803,65 @@
     </w:p>
     <w:p>
       <w:pPr>
-        <w:pStyle w:val="Ttulo2"/>
-      </w:pPr>
-      <w:r>
-        <w:t xml:space="preserve">En el programa principal muestre </w:t>
-      </w:r>
-      <w:r>
-        <w:t>las funcionalidades del sistema.</w:t>
+        <w:pStyle w:val="Heading2"/>
+        <w:rPr/>
+      </w:pPr>
+      <w:r>
+        <w:rPr/>
+        <w:t>En el programa principal muestre las funcionalidades del sistema.</w:t>
       </w:r>
       <w:bookmarkStart w:id="0" w:name="_GoBack"/>
       <w:bookmarkEnd w:id="0"/>
     </w:p>
     <w:p>
       <w:pPr>
-        <w:jc w:val="both"/>
-      </w:pPr>
+        <w:pStyle w:val="Normal"/>
+        <w:jc w:val="both"/>
+        <w:rPr/>
+      </w:pPr>
+      <w:r>
+        <w:rPr/>
+      </w:r>
     </w:p>
     <w:sectPr>
-      <w:pgSz w:w="11909" w:h="16834"/>
-      <w:pgMar w:top="1440" w:right="1440" w:bottom="1440" w:left="1440" w:header="0" w:footer="720" w:gutter="0"/>
-      <w:pgNumType w:start="1"/>
-      <w:cols w:space="720"/>
+      <w:type w:val="nextPage"/>
+      <w:pgSz w:w="11906" w:h="16838"/>
+      <w:pgMar w:left="1440" w:right="1440" w:header="0" w:top="1440" w:footer="0" w:bottom="1440" w:gutter="0"/>
+      <w:pgNumType w:start="1" w:fmt="decimal"/>
+      <w:formProt w:val="false"/>
+      <w:textDirection w:val="lrTb"/>
+      <w:docGrid w:type="default" w:linePitch="100" w:charSpace="4096"/>
     </w:sectPr>
   </w:body>
 </w:document>
 </file>
 
 <file path=word/numbering.xml><?xml version="1.0" encoding="utf-8"?>
-<w:numbering xmlns:wpc="http://schemas.microsoft.com/office/word/2010/wordprocessingCanvas" xmlns:mc="http://schemas.openxmlformats.org/markup-compatibility/2006" xmlns:o="urn:schemas-microsoft-com:office:office" xmlns:r="http://schemas.openxmlformats.org/officeDocument/2006/relationships" xmlns:m="http://schemas.openxmlformats.org/officeDocument/2006/math" xmlns:v="urn:schemas-microsoft-com:vml" xmlns:wp14="http://schemas.microsoft.com/office/word/2010/wordprocessingDrawing" xmlns:wp="http://schemas.openxmlformats.org/drawingml/2006/wordprocessingDrawing" xmlns:w10="urn:schemas-microsoft-com:office:word" xmlns:w="http://schemas.openxmlformats.org/wordprocessingml/2006/main" xmlns:w14="http://schemas.microsoft.com/office/word/2010/wordml" xmlns:w15="http://schemas.microsoft.com/office/word/2012/wordml" xmlns:wpg="http://schemas.microsoft.com/office/word/2010/wordprocessingGroup" xmlns:wpi="http://schemas.microsoft.com/office/word/2010/wordprocessingInk" xmlns:wne="http://schemas.microsoft.com/office/word/2006/wordml" xmlns:wps="http://schemas.microsoft.com/office/word/2010/wordprocessingShape" mc:Ignorable="w14 w15 wp14">
-  <w:abstractNum w:abstractNumId="0">
-    <w:nsid w:val="079461E2"/>
-    <w:multiLevelType w:val="multilevel"/>
-    <w:tmpl w:val="D31EE18C"/>
+<w:numbering xmlns:w="http://schemas.openxmlformats.org/wordprocessingml/2006/main" xmlns:o="urn:schemas-microsoft-com:office:office" xmlns:r="http://schemas.openxmlformats.org/officeDocument/2006/relationships" xmlns:v="urn:schemas-microsoft-com:vml">
+  <w:abstractNum w:abstractNumId="1">
     <w:lvl w:ilvl="0">
       <w:start w:val="1"/>
       <w:numFmt w:val="bullet"/>
-      <w:lvlText w:val="●"/>
+      <w:lvlText w:val=""/>
       <w:lvlJc w:val="left"/>
       <w:pPr>
         <w:ind w:left="720" w:hanging="360"/>
       </w:pPr>
       <w:rPr>
+        <w:rFonts w:ascii="Wingdings" w:hAnsi="Wingdings" w:cs="Wingdings" w:hint="default"/>
         <w:u w:val="none"/>
       </w:rPr>
     </w:lvl>
     <w:lvl w:ilvl="1">
       <w:start w:val="1"/>
       <w:numFmt w:val="bullet"/>
-      <w:lvlText w:val="○"/>
+      <w:lvlText w:val=""/>
       <w:lvlJc w:val="left"/>
       <w:pPr>
         <w:ind w:left="1440" w:hanging="360"/>
       </w:pPr>
       <w:rPr>
+        <w:rFonts w:ascii="Wingdings 2" w:hAnsi="Wingdings 2" w:cs="Wingdings 2" w:hint="default"/>
         <w:u w:val="none"/>
       </w:rPr>
     </w:lvl>
@@ -733,30 +874,33 @@
         <w:ind w:left="2160" w:hanging="360"/>
       </w:pPr>
       <w:rPr>
+        <w:rFonts w:ascii="OpenSymbol" w:hAnsi="OpenSymbol" w:cs="OpenSymbol" w:hint="default"/>
         <w:u w:val="none"/>
       </w:rPr>
     </w:lvl>
     <w:lvl w:ilvl="3">
       <w:start w:val="1"/>
       <w:numFmt w:val="bullet"/>
-      <w:lvlText w:val="●"/>
+      <w:lvlText w:val=""/>
       <w:lvlJc w:val="left"/>
       <w:pPr>
         <w:ind w:left="2880" w:hanging="360"/>
       </w:pPr>
       <w:rPr>
+        <w:rFonts w:ascii="Wingdings" w:hAnsi="Wingdings" w:cs="Wingdings" w:hint="default"/>
         <w:u w:val="none"/>
       </w:rPr>
     </w:lvl>
     <w:lvl w:ilvl="4">
       <w:start w:val="1"/>
       <w:numFmt w:val="bullet"/>
-      <w:lvlText w:val="○"/>
+      <w:lvlText w:val=""/>
       <w:lvlJc w:val="left"/>
       <w:pPr>
         <w:ind w:left="3600" w:hanging="360"/>
       </w:pPr>
       <w:rPr>
+        <w:rFonts w:ascii="Wingdings 2" w:hAnsi="Wingdings 2" w:cs="Wingdings 2" w:hint="default"/>
         <w:u w:val="none"/>
       </w:rPr>
     </w:lvl>
@@ -769,30 +913,33 @@
         <w:ind w:left="4320" w:hanging="360"/>
       </w:pPr>
       <w:rPr>
+        <w:rFonts w:ascii="OpenSymbol" w:hAnsi="OpenSymbol" w:cs="OpenSymbol" w:hint="default"/>
         <w:u w:val="none"/>
       </w:rPr>
     </w:lvl>
     <w:lvl w:ilvl="6">
       <w:start w:val="1"/>
       <w:numFmt w:val="bullet"/>
-      <w:lvlText w:val="●"/>
+      <w:lvlText w:val=""/>
       <w:lvlJc w:val="left"/>
       <w:pPr>
         <w:ind w:left="5040" w:hanging="360"/>
       </w:pPr>
       <w:rPr>
+        <w:rFonts w:ascii="Wingdings" w:hAnsi="Wingdings" w:cs="Wingdings" w:hint="default"/>
         <w:u w:val="none"/>
       </w:rPr>
     </w:lvl>
     <w:lvl w:ilvl="7">
       <w:start w:val="1"/>
       <w:numFmt w:val="bullet"/>
-      <w:lvlText w:val="○"/>
+      <w:lvlText w:val=""/>
       <w:lvlJc w:val="left"/>
       <w:pPr>
         <w:ind w:left="5760" w:hanging="360"/>
       </w:pPr>
       <w:rPr>
+        <w:rFonts w:ascii="Wingdings 2" w:hAnsi="Wingdings 2" w:cs="Wingdings 2" w:hint="default"/>
         <w:u w:val="none"/>
       </w:rPr>
     </w:lvl>
@@ -805,148 +952,35 @@
         <w:ind w:left="6480" w:hanging="360"/>
       </w:pPr>
       <w:rPr>
-        <w:u w:val="none"/>
-      </w:rPr>
-    </w:lvl>
-  </w:abstractNum>
-  <w:abstractNum w:abstractNumId="1">
-    <w:nsid w:val="0FC07680"/>
-    <w:multiLevelType w:val="hybridMultilevel"/>
-    <w:tmpl w:val="DA7A16EC"/>
-    <w:lvl w:ilvl="0" w:tplc="300A0001">
-      <w:start w:val="1"/>
-      <w:numFmt w:val="bullet"/>
-      <w:lvlText w:val=""/>
-      <w:lvlJc w:val="left"/>
-      <w:pPr>
-        <w:ind w:left="720" w:hanging="360"/>
-      </w:pPr>
-      <w:rPr>
-        <w:rFonts w:ascii="Symbol" w:hAnsi="Symbol" w:hint="default"/>
-      </w:rPr>
-    </w:lvl>
-    <w:lvl w:ilvl="1" w:tplc="300A0003" w:tentative="1">
-      <w:start w:val="1"/>
-      <w:numFmt w:val="bullet"/>
-      <w:lvlText w:val="o"/>
-      <w:lvlJc w:val="left"/>
-      <w:pPr>
-        <w:ind w:left="1440" w:hanging="360"/>
-      </w:pPr>
-      <w:rPr>
-        <w:rFonts w:ascii="Courier New" w:hAnsi="Courier New" w:cs="Courier New" w:hint="default"/>
-      </w:rPr>
-    </w:lvl>
-    <w:lvl w:ilvl="2" w:tplc="300A0005" w:tentative="1">
-      <w:start w:val="1"/>
-      <w:numFmt w:val="bullet"/>
-      <w:lvlText w:val=""/>
-      <w:lvlJc w:val="left"/>
-      <w:pPr>
-        <w:ind w:left="2160" w:hanging="360"/>
-      </w:pPr>
-      <w:rPr>
-        <w:rFonts w:ascii="Wingdings" w:hAnsi="Wingdings" w:hint="default"/>
-      </w:rPr>
-    </w:lvl>
-    <w:lvl w:ilvl="3" w:tplc="300A0001" w:tentative="1">
-      <w:start w:val="1"/>
-      <w:numFmt w:val="bullet"/>
-      <w:lvlText w:val=""/>
-      <w:lvlJc w:val="left"/>
-      <w:pPr>
-        <w:ind w:left="2880" w:hanging="360"/>
-      </w:pPr>
-      <w:rPr>
-        <w:rFonts w:ascii="Symbol" w:hAnsi="Symbol" w:hint="default"/>
-      </w:rPr>
-    </w:lvl>
-    <w:lvl w:ilvl="4" w:tplc="300A0003" w:tentative="1">
-      <w:start w:val="1"/>
-      <w:numFmt w:val="bullet"/>
-      <w:lvlText w:val="o"/>
-      <w:lvlJc w:val="left"/>
-      <w:pPr>
-        <w:ind w:left="3600" w:hanging="360"/>
-      </w:pPr>
-      <w:rPr>
-        <w:rFonts w:ascii="Courier New" w:hAnsi="Courier New" w:cs="Courier New" w:hint="default"/>
-      </w:rPr>
-    </w:lvl>
-    <w:lvl w:ilvl="5" w:tplc="300A0005" w:tentative="1">
-      <w:start w:val="1"/>
-      <w:numFmt w:val="bullet"/>
-      <w:lvlText w:val=""/>
-      <w:lvlJc w:val="left"/>
-      <w:pPr>
-        <w:ind w:left="4320" w:hanging="360"/>
-      </w:pPr>
-      <w:rPr>
-        <w:rFonts w:ascii="Wingdings" w:hAnsi="Wingdings" w:hint="default"/>
-      </w:rPr>
-    </w:lvl>
-    <w:lvl w:ilvl="6" w:tplc="300A0001" w:tentative="1">
-      <w:start w:val="1"/>
-      <w:numFmt w:val="bullet"/>
-      <w:lvlText w:val=""/>
-      <w:lvlJc w:val="left"/>
-      <w:pPr>
-        <w:ind w:left="5040" w:hanging="360"/>
-      </w:pPr>
-      <w:rPr>
-        <w:rFonts w:ascii="Symbol" w:hAnsi="Symbol" w:hint="default"/>
-      </w:rPr>
-    </w:lvl>
-    <w:lvl w:ilvl="7" w:tplc="300A0003" w:tentative="1">
-      <w:start w:val="1"/>
-      <w:numFmt w:val="bullet"/>
-      <w:lvlText w:val="o"/>
-      <w:lvlJc w:val="left"/>
-      <w:pPr>
-        <w:ind w:left="5760" w:hanging="360"/>
-      </w:pPr>
-      <w:rPr>
-        <w:rFonts w:ascii="Courier New" w:hAnsi="Courier New" w:cs="Courier New" w:hint="default"/>
-      </w:rPr>
-    </w:lvl>
-    <w:lvl w:ilvl="8" w:tplc="300A0005" w:tentative="1">
-      <w:start w:val="1"/>
-      <w:numFmt w:val="bullet"/>
-      <w:lvlText w:val=""/>
-      <w:lvlJc w:val="left"/>
-      <w:pPr>
-        <w:ind w:left="6480" w:hanging="360"/>
-      </w:pPr>
-      <w:rPr>
-        <w:rFonts w:ascii="Wingdings" w:hAnsi="Wingdings" w:hint="default"/>
+        <w:rFonts w:ascii="OpenSymbol" w:hAnsi="OpenSymbol" w:cs="OpenSymbol" w:hint="default"/>
+        <w:u w:val="none"/>
       </w:rPr>
     </w:lvl>
   </w:abstractNum>
   <w:abstractNum w:abstractNumId="2">
-    <w:nsid w:val="18F05A64"/>
-    <w:multiLevelType w:val="multilevel"/>
-    <w:tmpl w:val="DA707E3E"/>
     <w:lvl w:ilvl="0">
       <w:start w:val="1"/>
       <w:numFmt w:val="bullet"/>
-      <w:lvlText w:val="●"/>
+      <w:lvlText w:val=""/>
       <w:lvlJc w:val="left"/>
       <w:pPr>
         <w:ind w:left="720" w:hanging="360"/>
       </w:pPr>
       <w:rPr>
+        <w:rFonts w:ascii="Wingdings" w:hAnsi="Wingdings" w:cs="Wingdings" w:hint="default"/>
         <w:u w:val="none"/>
       </w:rPr>
     </w:lvl>
     <w:lvl w:ilvl="1">
       <w:start w:val="1"/>
       <w:numFmt w:val="bullet"/>
-      <w:lvlText w:val="○"/>
+      <w:lvlText w:val=""/>
       <w:lvlJc w:val="left"/>
       <w:pPr>
         <w:ind w:left="1440" w:hanging="360"/>
       </w:pPr>
       <w:rPr>
+        <w:rFonts w:ascii="Wingdings 2" w:hAnsi="Wingdings 2" w:cs="Wingdings 2" w:hint="default"/>
         <w:u w:val="none"/>
       </w:rPr>
     </w:lvl>
@@ -959,30 +993,33 @@
         <w:ind w:left="2160" w:hanging="360"/>
       </w:pPr>
       <w:rPr>
+        <w:rFonts w:ascii="OpenSymbol" w:hAnsi="OpenSymbol" w:cs="OpenSymbol" w:hint="default"/>
         <w:u w:val="none"/>
       </w:rPr>
     </w:lvl>
     <w:lvl w:ilvl="3">
       <w:start w:val="1"/>
       <w:numFmt w:val="bullet"/>
-      <w:lvlText w:val="●"/>
+      <w:lvlText w:val=""/>
       <w:lvlJc w:val="left"/>
       <w:pPr>
         <w:ind w:left="2880" w:hanging="360"/>
       </w:pPr>
       <w:rPr>
+        <w:rFonts w:ascii="Wingdings" w:hAnsi="Wingdings" w:cs="Wingdings" w:hint="default"/>
         <w:u w:val="none"/>
       </w:rPr>
     </w:lvl>
     <w:lvl w:ilvl="4">
       <w:start w:val="1"/>
       <w:numFmt w:val="bullet"/>
-      <w:lvlText w:val="○"/>
+      <w:lvlText w:val=""/>
       <w:lvlJc w:val="left"/>
       <w:pPr>
         <w:ind w:left="3600" w:hanging="360"/>
       </w:pPr>
       <w:rPr>
+        <w:rFonts w:ascii="Wingdings 2" w:hAnsi="Wingdings 2" w:cs="Wingdings 2" w:hint="default"/>
         <w:u w:val="none"/>
       </w:rPr>
     </w:lvl>
@@ -995,30 +1032,33 @@
         <w:ind w:left="4320" w:hanging="360"/>
       </w:pPr>
       <w:rPr>
+        <w:rFonts w:ascii="OpenSymbol" w:hAnsi="OpenSymbol" w:cs="OpenSymbol" w:hint="default"/>
         <w:u w:val="none"/>
       </w:rPr>
     </w:lvl>
     <w:lvl w:ilvl="6">
       <w:start w:val="1"/>
       <w:numFmt w:val="bullet"/>
-      <w:lvlText w:val="●"/>
+      <w:lvlText w:val=""/>
       <w:lvlJc w:val="left"/>
       <w:pPr>
         <w:ind w:left="5040" w:hanging="360"/>
       </w:pPr>
       <w:rPr>
+        <w:rFonts w:ascii="Wingdings" w:hAnsi="Wingdings" w:cs="Wingdings" w:hint="default"/>
         <w:u w:val="none"/>
       </w:rPr>
     </w:lvl>
     <w:lvl w:ilvl="7">
       <w:start w:val="1"/>
       <w:numFmt w:val="bullet"/>
-      <w:lvlText w:val="○"/>
+      <w:lvlText w:val=""/>
       <w:lvlJc w:val="left"/>
       <w:pPr>
         <w:ind w:left="5760" w:hanging="360"/>
       </w:pPr>
       <w:rPr>
+        <w:rFonts w:ascii="Wingdings 2" w:hAnsi="Wingdings 2" w:cs="Wingdings 2" w:hint="default"/>
         <w:u w:val="none"/>
       </w:rPr>
     </w:lvl>
@@ -1031,35 +1071,35 @@
         <w:ind w:left="6480" w:hanging="360"/>
       </w:pPr>
       <w:rPr>
+        <w:rFonts w:ascii="OpenSymbol" w:hAnsi="OpenSymbol" w:cs="OpenSymbol" w:hint="default"/>
         <w:u w:val="none"/>
       </w:rPr>
     </w:lvl>
   </w:abstractNum>
   <w:abstractNum w:abstractNumId="3">
-    <w:nsid w:val="31F07C90"/>
-    <w:multiLevelType w:val="multilevel"/>
-    <w:tmpl w:val="064A8B34"/>
     <w:lvl w:ilvl="0">
       <w:start w:val="1"/>
       <w:numFmt w:val="bullet"/>
-      <w:lvlText w:val="●"/>
+      <w:lvlText w:val=""/>
       <w:lvlJc w:val="left"/>
       <w:pPr>
         <w:ind w:left="720" w:hanging="360"/>
       </w:pPr>
       <w:rPr>
+        <w:rFonts w:ascii="Wingdings" w:hAnsi="Wingdings" w:cs="Wingdings" w:hint="default"/>
         <w:u w:val="none"/>
       </w:rPr>
     </w:lvl>
     <w:lvl w:ilvl="1">
       <w:start w:val="1"/>
       <w:numFmt w:val="bullet"/>
-      <w:lvlText w:val="○"/>
+      <w:lvlText w:val=""/>
       <w:lvlJc w:val="left"/>
       <w:pPr>
         <w:ind w:left="1440" w:hanging="360"/>
       </w:pPr>
       <w:rPr>
+        <w:rFonts w:ascii="Wingdings 2" w:hAnsi="Wingdings 2" w:cs="Wingdings 2" w:hint="default"/>
         <w:u w:val="none"/>
       </w:rPr>
     </w:lvl>
@@ -1072,30 +1112,33 @@
         <w:ind w:left="2160" w:hanging="360"/>
       </w:pPr>
       <w:rPr>
+        <w:rFonts w:ascii="OpenSymbol" w:hAnsi="OpenSymbol" w:cs="OpenSymbol" w:hint="default"/>
         <w:u w:val="none"/>
       </w:rPr>
     </w:lvl>
     <w:lvl w:ilvl="3">
       <w:start w:val="1"/>
       <w:numFmt w:val="bullet"/>
-      <w:lvlText w:val="●"/>
+      <w:lvlText w:val=""/>
       <w:lvlJc w:val="left"/>
       <w:pPr>
         <w:ind w:left="2880" w:hanging="360"/>
       </w:pPr>
       <w:rPr>
+        <w:rFonts w:ascii="Wingdings" w:hAnsi="Wingdings" w:cs="Wingdings" w:hint="default"/>
         <w:u w:val="none"/>
       </w:rPr>
     </w:lvl>
     <w:lvl w:ilvl="4">
       <w:start w:val="1"/>
       <w:numFmt w:val="bullet"/>
-      <w:lvlText w:val="○"/>
+      <w:lvlText w:val=""/>
       <w:lvlJc w:val="left"/>
       <w:pPr>
         <w:ind w:left="3600" w:hanging="360"/>
       </w:pPr>
       <w:rPr>
+        <w:rFonts w:ascii="Wingdings 2" w:hAnsi="Wingdings 2" w:cs="Wingdings 2" w:hint="default"/>
         <w:u w:val="none"/>
       </w:rPr>
     </w:lvl>
@@ -1108,30 +1151,33 @@
         <w:ind w:left="4320" w:hanging="360"/>
       </w:pPr>
       <w:rPr>
+        <w:rFonts w:ascii="OpenSymbol" w:hAnsi="OpenSymbol" w:cs="OpenSymbol" w:hint="default"/>
         <w:u w:val="none"/>
       </w:rPr>
     </w:lvl>
     <w:lvl w:ilvl="6">
       <w:start w:val="1"/>
       <w:numFmt w:val="bullet"/>
-      <w:lvlText w:val="●"/>
+      <w:lvlText w:val=""/>
       <w:lvlJc w:val="left"/>
       <w:pPr>
         <w:ind w:left="5040" w:hanging="360"/>
       </w:pPr>
       <w:rPr>
+        <w:rFonts w:ascii="Wingdings" w:hAnsi="Wingdings" w:cs="Wingdings" w:hint="default"/>
         <w:u w:val="none"/>
       </w:rPr>
     </w:lvl>
     <w:lvl w:ilvl="7">
       <w:start w:val="1"/>
       <w:numFmt w:val="bullet"/>
-      <w:lvlText w:val="○"/>
+      <w:lvlText w:val=""/>
       <w:lvlJc w:val="left"/>
       <w:pPr>
         <w:ind w:left="5760" w:hanging="360"/>
       </w:pPr>
       <w:rPr>
+        <w:rFonts w:ascii="Wingdings 2" w:hAnsi="Wingdings 2" w:cs="Wingdings 2" w:hint="default"/>
         <w:u w:val="none"/>
       </w:rPr>
     </w:lvl>
@@ -1144,35 +1190,35 @@
         <w:ind w:left="6480" w:hanging="360"/>
       </w:pPr>
       <w:rPr>
+        <w:rFonts w:ascii="OpenSymbol" w:hAnsi="OpenSymbol" w:cs="OpenSymbol" w:hint="default"/>
         <w:u w:val="none"/>
       </w:rPr>
     </w:lvl>
   </w:abstractNum>
   <w:abstractNum w:abstractNumId="4">
-    <w:nsid w:val="497F3F90"/>
-    <w:multiLevelType w:val="multilevel"/>
-    <w:tmpl w:val="907EC482"/>
     <w:lvl w:ilvl="0">
       <w:start w:val="1"/>
       <w:numFmt w:val="bullet"/>
-      <w:lvlText w:val="●"/>
+      <w:lvlText w:val=""/>
       <w:lvlJc w:val="left"/>
       <w:pPr>
         <w:ind w:left="720" w:hanging="360"/>
       </w:pPr>
       <w:rPr>
+        <w:rFonts w:ascii="Wingdings" w:hAnsi="Wingdings" w:cs="Wingdings" w:hint="default"/>
         <w:u w:val="none"/>
       </w:rPr>
     </w:lvl>
     <w:lvl w:ilvl="1">
       <w:start w:val="1"/>
       <w:numFmt w:val="bullet"/>
-      <w:lvlText w:val="○"/>
+      <w:lvlText w:val=""/>
       <w:lvlJc w:val="left"/>
       <w:pPr>
         <w:ind w:left="1440" w:hanging="360"/>
       </w:pPr>
       <w:rPr>
+        <w:rFonts w:ascii="Wingdings 2" w:hAnsi="Wingdings 2" w:cs="Wingdings 2" w:hint="default"/>
         <w:u w:val="none"/>
       </w:rPr>
     </w:lvl>
@@ -1185,30 +1231,33 @@
         <w:ind w:left="2160" w:hanging="360"/>
       </w:pPr>
       <w:rPr>
+        <w:rFonts w:ascii="OpenSymbol" w:hAnsi="OpenSymbol" w:cs="OpenSymbol" w:hint="default"/>
         <w:u w:val="none"/>
       </w:rPr>
     </w:lvl>
     <w:lvl w:ilvl="3">
       <w:start w:val="1"/>
       <w:numFmt w:val="bullet"/>
-      <w:lvlText w:val="●"/>
+      <w:lvlText w:val=""/>
       <w:lvlJc w:val="left"/>
       <w:pPr>
         <w:ind w:left="2880" w:hanging="360"/>
       </w:pPr>
       <w:rPr>
+        <w:rFonts w:ascii="Wingdings" w:hAnsi="Wingdings" w:cs="Wingdings" w:hint="default"/>
         <w:u w:val="none"/>
       </w:rPr>
     </w:lvl>
     <w:lvl w:ilvl="4">
       <w:start w:val="1"/>
       <w:numFmt w:val="bullet"/>
-      <w:lvlText w:val="○"/>
+      <w:lvlText w:val=""/>
       <w:lvlJc w:val="left"/>
       <w:pPr>
         <w:ind w:left="3600" w:hanging="360"/>
       </w:pPr>
       <w:rPr>
+        <w:rFonts w:ascii="Wingdings 2" w:hAnsi="Wingdings 2" w:cs="Wingdings 2" w:hint="default"/>
         <w:u w:val="none"/>
       </w:rPr>
     </w:lvl>
@@ -1221,30 +1270,33 @@
         <w:ind w:left="4320" w:hanging="360"/>
       </w:pPr>
       <w:rPr>
+        <w:rFonts w:ascii="OpenSymbol" w:hAnsi="OpenSymbol" w:cs="OpenSymbol" w:hint="default"/>
         <w:u w:val="none"/>
       </w:rPr>
     </w:lvl>
     <w:lvl w:ilvl="6">
       <w:start w:val="1"/>
       <w:numFmt w:val="bullet"/>
-      <w:lvlText w:val="●"/>
+      <w:lvlText w:val=""/>
       <w:lvlJc w:val="left"/>
       <w:pPr>
         <w:ind w:left="5040" w:hanging="360"/>
       </w:pPr>
       <w:rPr>
+        <w:rFonts w:ascii="Wingdings" w:hAnsi="Wingdings" w:cs="Wingdings" w:hint="default"/>
         <w:u w:val="none"/>
       </w:rPr>
     </w:lvl>
     <w:lvl w:ilvl="7">
       <w:start w:val="1"/>
       <w:numFmt w:val="bullet"/>
-      <w:lvlText w:val="○"/>
+      <w:lvlText w:val=""/>
       <w:lvlJc w:val="left"/>
       <w:pPr>
         <w:ind w:left="5760" w:hanging="360"/>
       </w:pPr>
       <w:rPr>
+        <w:rFonts w:ascii="Wingdings 2" w:hAnsi="Wingdings 2" w:cs="Wingdings 2" w:hint="default"/>
         <w:u w:val="none"/>
       </w:rPr>
     </w:lvl>
@@ -1257,35 +1309,35 @@
         <w:ind w:left="6480" w:hanging="360"/>
       </w:pPr>
       <w:rPr>
+        <w:rFonts w:ascii="OpenSymbol" w:hAnsi="OpenSymbol" w:cs="OpenSymbol" w:hint="default"/>
         <w:u w:val="none"/>
       </w:rPr>
     </w:lvl>
   </w:abstractNum>
   <w:abstractNum w:abstractNumId="5">
-    <w:nsid w:val="58A445AB"/>
-    <w:multiLevelType w:val="multilevel"/>
-    <w:tmpl w:val="D8CA7264"/>
     <w:lvl w:ilvl="0">
       <w:start w:val="1"/>
       <w:numFmt w:val="bullet"/>
-      <w:lvlText w:val="●"/>
+      <w:lvlText w:val=""/>
       <w:lvlJc w:val="left"/>
       <w:pPr>
         <w:ind w:left="720" w:hanging="360"/>
       </w:pPr>
       <w:rPr>
+        <w:rFonts w:ascii="Wingdings" w:hAnsi="Wingdings" w:cs="Wingdings" w:hint="default"/>
         <w:u w:val="none"/>
       </w:rPr>
     </w:lvl>
     <w:lvl w:ilvl="1">
       <w:start w:val="1"/>
       <w:numFmt w:val="bullet"/>
-      <w:lvlText w:val="○"/>
+      <w:lvlText w:val=""/>
       <w:lvlJc w:val="left"/>
       <w:pPr>
         <w:ind w:left="1440" w:hanging="360"/>
       </w:pPr>
       <w:rPr>
+        <w:rFonts w:ascii="Wingdings 2" w:hAnsi="Wingdings 2" w:cs="Wingdings 2" w:hint="default"/>
         <w:u w:val="none"/>
       </w:rPr>
     </w:lvl>
@@ -1298,30 +1350,33 @@
         <w:ind w:left="2160" w:hanging="360"/>
       </w:pPr>
       <w:rPr>
+        <w:rFonts w:ascii="OpenSymbol" w:hAnsi="OpenSymbol" w:cs="OpenSymbol" w:hint="default"/>
         <w:u w:val="none"/>
       </w:rPr>
     </w:lvl>
     <w:lvl w:ilvl="3">
       <w:start w:val="1"/>
       <w:numFmt w:val="bullet"/>
-      <w:lvlText w:val="●"/>
+      <w:lvlText w:val=""/>
       <w:lvlJc w:val="left"/>
       <w:pPr>
         <w:ind w:left="2880" w:hanging="360"/>
       </w:pPr>
       <w:rPr>
+        <w:rFonts w:ascii="Wingdings" w:hAnsi="Wingdings" w:cs="Wingdings" w:hint="default"/>
         <w:u w:val="none"/>
       </w:rPr>
     </w:lvl>
     <w:lvl w:ilvl="4">
       <w:start w:val="1"/>
       <w:numFmt w:val="bullet"/>
-      <w:lvlText w:val="○"/>
+      <w:lvlText w:val=""/>
       <w:lvlJc w:val="left"/>
       <w:pPr>
         <w:ind w:left="3600" w:hanging="360"/>
       </w:pPr>
       <w:rPr>
+        <w:rFonts w:ascii="Wingdings 2" w:hAnsi="Wingdings 2" w:cs="Wingdings 2" w:hint="default"/>
         <w:u w:val="none"/>
       </w:rPr>
     </w:lvl>
@@ -1334,30 +1389,33 @@
         <w:ind w:left="4320" w:hanging="360"/>
       </w:pPr>
       <w:rPr>
+        <w:rFonts w:ascii="OpenSymbol" w:hAnsi="OpenSymbol" w:cs="OpenSymbol" w:hint="default"/>
         <w:u w:val="none"/>
       </w:rPr>
     </w:lvl>
     <w:lvl w:ilvl="6">
       <w:start w:val="1"/>
       <w:numFmt w:val="bullet"/>
-      <w:lvlText w:val="●"/>
+      <w:lvlText w:val=""/>
       <w:lvlJc w:val="left"/>
       <w:pPr>
         <w:ind w:left="5040" w:hanging="360"/>
       </w:pPr>
       <w:rPr>
+        <w:rFonts w:ascii="Wingdings" w:hAnsi="Wingdings" w:cs="Wingdings" w:hint="default"/>
         <w:u w:val="none"/>
       </w:rPr>
     </w:lvl>
     <w:lvl w:ilvl="7">
       <w:start w:val="1"/>
       <w:numFmt w:val="bullet"/>
-      <w:lvlText w:val="○"/>
+      <w:lvlText w:val=""/>
       <w:lvlJc w:val="left"/>
       <w:pPr>
         <w:ind w:left="5760" w:hanging="360"/>
       </w:pPr>
       <w:rPr>
+        <w:rFonts w:ascii="Wingdings 2" w:hAnsi="Wingdings 2" w:cs="Wingdings 2" w:hint="default"/>
         <w:u w:val="none"/>
       </w:rPr>
     </w:lvl>
@@ -1370,35 +1428,35 @@
         <w:ind w:left="6480" w:hanging="360"/>
       </w:pPr>
       <w:rPr>
+        <w:rFonts w:ascii="OpenSymbol" w:hAnsi="OpenSymbol" w:cs="OpenSymbol" w:hint="default"/>
         <w:u w:val="none"/>
       </w:rPr>
     </w:lvl>
   </w:abstractNum>
   <w:abstractNum w:abstractNumId="6">
-    <w:nsid w:val="5C672773"/>
-    <w:multiLevelType w:val="multilevel"/>
-    <w:tmpl w:val="6298EB76"/>
     <w:lvl w:ilvl="0">
       <w:start w:val="1"/>
       <w:numFmt w:val="bullet"/>
-      <w:lvlText w:val="●"/>
+      <w:lvlText w:val=""/>
       <w:lvlJc w:val="left"/>
       <w:pPr>
         <w:ind w:left="720" w:hanging="360"/>
       </w:pPr>
       <w:rPr>
+        <w:rFonts w:ascii="Wingdings" w:hAnsi="Wingdings" w:cs="Wingdings" w:hint="default"/>
         <w:u w:val="none"/>
       </w:rPr>
     </w:lvl>
     <w:lvl w:ilvl="1">
       <w:start w:val="1"/>
       <w:numFmt w:val="bullet"/>
-      <w:lvlText w:val="○"/>
+      <w:lvlText w:val=""/>
       <w:lvlJc w:val="left"/>
       <w:pPr>
         <w:ind w:left="1440" w:hanging="360"/>
       </w:pPr>
       <w:rPr>
+        <w:rFonts w:ascii="Wingdings 2" w:hAnsi="Wingdings 2" w:cs="Wingdings 2" w:hint="default"/>
         <w:u w:val="none"/>
       </w:rPr>
     </w:lvl>
@@ -1411,30 +1469,33 @@
         <w:ind w:left="2160" w:hanging="360"/>
       </w:pPr>
       <w:rPr>
+        <w:rFonts w:ascii="OpenSymbol" w:hAnsi="OpenSymbol" w:cs="OpenSymbol" w:hint="default"/>
         <w:u w:val="none"/>
       </w:rPr>
     </w:lvl>
     <w:lvl w:ilvl="3">
       <w:start w:val="1"/>
       <w:numFmt w:val="bullet"/>
-      <w:lvlText w:val="●"/>
+      <w:lvlText w:val=""/>
       <w:lvlJc w:val="left"/>
       <w:pPr>
         <w:ind w:left="2880" w:hanging="360"/>
       </w:pPr>
       <w:rPr>
+        <w:rFonts w:ascii="Wingdings" w:hAnsi="Wingdings" w:cs="Wingdings" w:hint="default"/>
         <w:u w:val="none"/>
       </w:rPr>
     </w:lvl>
     <w:lvl w:ilvl="4">
       <w:start w:val="1"/>
       <w:numFmt w:val="bullet"/>
-      <w:lvlText w:val="○"/>
+      <w:lvlText w:val=""/>
       <w:lvlJc w:val="left"/>
       <w:pPr>
         <w:ind w:left="3600" w:hanging="360"/>
       </w:pPr>
       <w:rPr>
+        <w:rFonts w:ascii="Wingdings 2" w:hAnsi="Wingdings 2" w:cs="Wingdings 2" w:hint="default"/>
         <w:u w:val="none"/>
       </w:rPr>
     </w:lvl>
@@ -1447,30 +1508,33 @@
         <w:ind w:left="4320" w:hanging="360"/>
       </w:pPr>
       <w:rPr>
+        <w:rFonts w:ascii="OpenSymbol" w:hAnsi="OpenSymbol" w:cs="OpenSymbol" w:hint="default"/>
         <w:u w:val="none"/>
       </w:rPr>
     </w:lvl>
     <w:lvl w:ilvl="6">
       <w:start w:val="1"/>
       <w:numFmt w:val="bullet"/>
-      <w:lvlText w:val="●"/>
+      <w:lvlText w:val=""/>
       <w:lvlJc w:val="left"/>
       <w:pPr>
         <w:ind w:left="5040" w:hanging="360"/>
       </w:pPr>
       <w:rPr>
+        <w:rFonts w:ascii="Wingdings" w:hAnsi="Wingdings" w:cs="Wingdings" w:hint="default"/>
         <w:u w:val="none"/>
       </w:rPr>
     </w:lvl>
     <w:lvl w:ilvl="7">
       <w:start w:val="1"/>
       <w:numFmt w:val="bullet"/>
-      <w:lvlText w:val="○"/>
+      <w:lvlText w:val=""/>
       <w:lvlJc w:val="left"/>
       <w:pPr>
         <w:ind w:left="5760" w:hanging="360"/>
       </w:pPr>
       <w:rPr>
+        <w:rFonts w:ascii="Wingdings 2" w:hAnsi="Wingdings 2" w:cs="Wingdings 2" w:hint="default"/>
         <w:u w:val="none"/>
       </w:rPr>
     </w:lvl>
@@ -1483,15 +1547,364 @@
         <w:ind w:left="6480" w:hanging="360"/>
       </w:pPr>
       <w:rPr>
+        <w:rFonts w:ascii="OpenSymbol" w:hAnsi="OpenSymbol" w:cs="OpenSymbol" w:hint="default"/>
         <w:u w:val="none"/>
       </w:rPr>
     </w:lvl>
   </w:abstractNum>
   <w:abstractNum w:abstractNumId="7">
-    <w:nsid w:val="68F13662"/>
-    <w:multiLevelType w:val="hybridMultilevel"/>
-    <w:tmpl w:val="069AB914"/>
-    <w:lvl w:ilvl="0" w:tplc="300A000F">
+    <w:lvl w:ilvl="0">
+      <w:start w:val="1"/>
+      <w:numFmt w:val="bullet"/>
+      <w:lvlText w:val=""/>
+      <w:lvlJc w:val="left"/>
+      <w:pPr>
+        <w:ind w:left="720" w:hanging="360"/>
+      </w:pPr>
+      <w:rPr>
+        <w:rFonts w:ascii="Wingdings" w:hAnsi="Wingdings" w:cs="Wingdings" w:hint="default"/>
+        <w:u w:val="none"/>
+      </w:rPr>
+    </w:lvl>
+    <w:lvl w:ilvl="1">
+      <w:start w:val="1"/>
+      <w:numFmt w:val="bullet"/>
+      <w:lvlText w:val=""/>
+      <w:lvlJc w:val="left"/>
+      <w:pPr>
+        <w:ind w:left="1440" w:hanging="360"/>
+      </w:pPr>
+      <w:rPr>
+        <w:rFonts w:ascii="Wingdings 2" w:hAnsi="Wingdings 2" w:cs="Wingdings 2" w:hint="default"/>
+        <w:u w:val="none"/>
+      </w:rPr>
+    </w:lvl>
+    <w:lvl w:ilvl="2">
+      <w:start w:val="1"/>
+      <w:numFmt w:val="bullet"/>
+      <w:lvlText w:val="■"/>
+      <w:lvlJc w:val="left"/>
+      <w:pPr>
+        <w:ind w:left="2160" w:hanging="360"/>
+      </w:pPr>
+      <w:rPr>
+        <w:rFonts w:ascii="OpenSymbol" w:hAnsi="OpenSymbol" w:cs="OpenSymbol" w:hint="default"/>
+        <w:u w:val="none"/>
+      </w:rPr>
+    </w:lvl>
+    <w:lvl w:ilvl="3">
+      <w:start w:val="1"/>
+      <w:numFmt w:val="bullet"/>
+      <w:lvlText w:val=""/>
+      <w:lvlJc w:val="left"/>
+      <w:pPr>
+        <w:ind w:left="2880" w:hanging="360"/>
+      </w:pPr>
+      <w:rPr>
+        <w:rFonts w:ascii="Wingdings" w:hAnsi="Wingdings" w:cs="Wingdings" w:hint="default"/>
+        <w:u w:val="none"/>
+      </w:rPr>
+    </w:lvl>
+    <w:lvl w:ilvl="4">
+      <w:start w:val="1"/>
+      <w:numFmt w:val="bullet"/>
+      <w:lvlText w:val=""/>
+      <w:lvlJc w:val="left"/>
+      <w:pPr>
+        <w:ind w:left="3600" w:hanging="360"/>
+      </w:pPr>
+      <w:rPr>
+        <w:rFonts w:ascii="Wingdings 2" w:hAnsi="Wingdings 2" w:cs="Wingdings 2" w:hint="default"/>
+        <w:u w:val="none"/>
+      </w:rPr>
+    </w:lvl>
+    <w:lvl w:ilvl="5">
+      <w:start w:val="1"/>
+      <w:numFmt w:val="bullet"/>
+      <w:lvlText w:val="■"/>
+      <w:lvlJc w:val="left"/>
+      <w:pPr>
+        <w:ind w:left="4320" w:hanging="360"/>
+      </w:pPr>
+      <w:rPr>
+        <w:rFonts w:ascii="OpenSymbol" w:hAnsi="OpenSymbol" w:cs="OpenSymbol" w:hint="default"/>
+        <w:u w:val="none"/>
+      </w:rPr>
+    </w:lvl>
+    <w:lvl w:ilvl="6">
+      <w:start w:val="1"/>
+      <w:numFmt w:val="bullet"/>
+      <w:lvlText w:val=""/>
+      <w:lvlJc w:val="left"/>
+      <w:pPr>
+        <w:ind w:left="5040" w:hanging="360"/>
+      </w:pPr>
+      <w:rPr>
+        <w:rFonts w:ascii="Wingdings" w:hAnsi="Wingdings" w:cs="Wingdings" w:hint="default"/>
+        <w:u w:val="none"/>
+      </w:rPr>
+    </w:lvl>
+    <w:lvl w:ilvl="7">
+      <w:start w:val="1"/>
+      <w:numFmt w:val="bullet"/>
+      <w:lvlText w:val=""/>
+      <w:lvlJc w:val="left"/>
+      <w:pPr>
+        <w:ind w:left="5760" w:hanging="360"/>
+      </w:pPr>
+      <w:rPr>
+        <w:rFonts w:ascii="Wingdings 2" w:hAnsi="Wingdings 2" w:cs="Wingdings 2" w:hint="default"/>
+        <w:u w:val="none"/>
+      </w:rPr>
+    </w:lvl>
+    <w:lvl w:ilvl="8">
+      <w:start w:val="1"/>
+      <w:numFmt w:val="bullet"/>
+      <w:lvlText w:val="■"/>
+      <w:lvlJc w:val="left"/>
+      <w:pPr>
+        <w:ind w:left="6480" w:hanging="360"/>
+      </w:pPr>
+      <w:rPr>
+        <w:rFonts w:ascii="OpenSymbol" w:hAnsi="OpenSymbol" w:cs="OpenSymbol" w:hint="default"/>
+        <w:u w:val="none"/>
+      </w:rPr>
+    </w:lvl>
+  </w:abstractNum>
+  <w:abstractNum w:abstractNumId="8">
+    <w:lvl w:ilvl="0">
+      <w:start w:val="1"/>
+      <w:numFmt w:val="bullet"/>
+      <w:lvlText w:val=""/>
+      <w:lvlJc w:val="left"/>
+      <w:pPr>
+        <w:ind w:left="720" w:hanging="360"/>
+      </w:pPr>
+      <w:rPr>
+        <w:rFonts w:ascii="Wingdings" w:hAnsi="Wingdings" w:cs="Wingdings" w:hint="default"/>
+        <w:u w:val="none"/>
+      </w:rPr>
+    </w:lvl>
+    <w:lvl w:ilvl="1">
+      <w:start w:val="1"/>
+      <w:numFmt w:val="bullet"/>
+      <w:lvlText w:val=""/>
+      <w:lvlJc w:val="left"/>
+      <w:pPr>
+        <w:ind w:left="1440" w:hanging="360"/>
+      </w:pPr>
+      <w:rPr>
+        <w:rFonts w:ascii="Wingdings 2" w:hAnsi="Wingdings 2" w:cs="Wingdings 2" w:hint="default"/>
+        <w:u w:val="none"/>
+      </w:rPr>
+    </w:lvl>
+    <w:lvl w:ilvl="2">
+      <w:start w:val="1"/>
+      <w:numFmt w:val="bullet"/>
+      <w:lvlText w:val="■"/>
+      <w:lvlJc w:val="left"/>
+      <w:pPr>
+        <w:ind w:left="2160" w:hanging="360"/>
+      </w:pPr>
+      <w:rPr>
+        <w:rFonts w:ascii="OpenSymbol" w:hAnsi="OpenSymbol" w:cs="OpenSymbol" w:hint="default"/>
+        <w:u w:val="none"/>
+      </w:rPr>
+    </w:lvl>
+    <w:lvl w:ilvl="3">
+      <w:start w:val="1"/>
+      <w:numFmt w:val="bullet"/>
+      <w:lvlText w:val=""/>
+      <w:lvlJc w:val="left"/>
+      <w:pPr>
+        <w:ind w:left="2880" w:hanging="360"/>
+      </w:pPr>
+      <w:rPr>
+        <w:rFonts w:ascii="Wingdings" w:hAnsi="Wingdings" w:cs="Wingdings" w:hint="default"/>
+        <w:u w:val="none"/>
+      </w:rPr>
+    </w:lvl>
+    <w:lvl w:ilvl="4">
+      <w:start w:val="1"/>
+      <w:numFmt w:val="bullet"/>
+      <w:lvlText w:val=""/>
+      <w:lvlJc w:val="left"/>
+      <w:pPr>
+        <w:ind w:left="3600" w:hanging="360"/>
+      </w:pPr>
+      <w:rPr>
+        <w:rFonts w:ascii="Wingdings 2" w:hAnsi="Wingdings 2" w:cs="Wingdings 2" w:hint="default"/>
+        <w:u w:val="none"/>
+      </w:rPr>
+    </w:lvl>
+    <w:lvl w:ilvl="5">
+      <w:start w:val="1"/>
+      <w:numFmt w:val="bullet"/>
+      <w:lvlText w:val="■"/>
+      <w:lvlJc w:val="left"/>
+      <w:pPr>
+        <w:ind w:left="4320" w:hanging="360"/>
+      </w:pPr>
+      <w:rPr>
+        <w:rFonts w:ascii="OpenSymbol" w:hAnsi="OpenSymbol" w:cs="OpenSymbol" w:hint="default"/>
+        <w:u w:val="none"/>
+      </w:rPr>
+    </w:lvl>
+    <w:lvl w:ilvl="6">
+      <w:start w:val="1"/>
+      <w:numFmt w:val="bullet"/>
+      <w:lvlText w:val=""/>
+      <w:lvlJc w:val="left"/>
+      <w:pPr>
+        <w:ind w:left="5040" w:hanging="360"/>
+      </w:pPr>
+      <w:rPr>
+        <w:rFonts w:ascii="Wingdings" w:hAnsi="Wingdings" w:cs="Wingdings" w:hint="default"/>
+        <w:u w:val="none"/>
+      </w:rPr>
+    </w:lvl>
+    <w:lvl w:ilvl="7">
+      <w:start w:val="1"/>
+      <w:numFmt w:val="bullet"/>
+      <w:lvlText w:val=""/>
+      <w:lvlJc w:val="left"/>
+      <w:pPr>
+        <w:ind w:left="5760" w:hanging="360"/>
+      </w:pPr>
+      <w:rPr>
+        <w:rFonts w:ascii="Wingdings 2" w:hAnsi="Wingdings 2" w:cs="Wingdings 2" w:hint="default"/>
+        <w:u w:val="none"/>
+      </w:rPr>
+    </w:lvl>
+    <w:lvl w:ilvl="8">
+      <w:start w:val="1"/>
+      <w:numFmt w:val="bullet"/>
+      <w:lvlText w:val="■"/>
+      <w:lvlJc w:val="left"/>
+      <w:pPr>
+        <w:ind w:left="6480" w:hanging="360"/>
+      </w:pPr>
+      <w:rPr>
+        <w:rFonts w:ascii="OpenSymbol" w:hAnsi="OpenSymbol" w:cs="OpenSymbol" w:hint="default"/>
+        <w:u w:val="none"/>
+      </w:rPr>
+    </w:lvl>
+  </w:abstractNum>
+  <w:abstractNum w:abstractNumId="9">
+    <w:lvl w:ilvl="0">
+      <w:start w:val="1"/>
+      <w:numFmt w:val="bullet"/>
+      <w:lvlText w:val=""/>
+      <w:lvlJc w:val="left"/>
+      <w:pPr>
+        <w:ind w:left="720" w:hanging="360"/>
+      </w:pPr>
+      <w:rPr>
+        <w:rFonts w:ascii="Symbol" w:hAnsi="Symbol" w:cs="Symbol" w:hint="default"/>
+      </w:rPr>
+    </w:lvl>
+    <w:lvl w:ilvl="1">
+      <w:start w:val="1"/>
+      <w:numFmt w:val="bullet"/>
+      <w:lvlText w:val="o"/>
+      <w:lvlJc w:val="left"/>
+      <w:pPr>
+        <w:ind w:left="1440" w:hanging="360"/>
+      </w:pPr>
+      <w:rPr>
+        <w:rFonts w:ascii="Courier New" w:hAnsi="Courier New" w:cs="Courier New" w:hint="default"/>
+        <w:rFonts w:cs="Courier New"/>
+      </w:rPr>
+    </w:lvl>
+    <w:lvl w:ilvl="2">
+      <w:start w:val="1"/>
+      <w:numFmt w:val="bullet"/>
+      <w:lvlText w:val=""/>
+      <w:lvlJc w:val="left"/>
+      <w:pPr>
+        <w:ind w:left="2160" w:hanging="360"/>
+      </w:pPr>
+      <w:rPr>
+        <w:rFonts w:ascii="Wingdings" w:hAnsi="Wingdings" w:cs="Wingdings" w:hint="default"/>
+      </w:rPr>
+    </w:lvl>
+    <w:lvl w:ilvl="3">
+      <w:start w:val="1"/>
+      <w:numFmt w:val="bullet"/>
+      <w:lvlText w:val=""/>
+      <w:lvlJc w:val="left"/>
+      <w:pPr>
+        <w:ind w:left="2880" w:hanging="360"/>
+      </w:pPr>
+      <w:rPr>
+        <w:rFonts w:ascii="Symbol" w:hAnsi="Symbol" w:cs="Symbol" w:hint="default"/>
+      </w:rPr>
+    </w:lvl>
+    <w:lvl w:ilvl="4">
+      <w:start w:val="1"/>
+      <w:numFmt w:val="bullet"/>
+      <w:lvlText w:val="o"/>
+      <w:lvlJc w:val="left"/>
+      <w:pPr>
+        <w:ind w:left="3600" w:hanging="360"/>
+      </w:pPr>
+      <w:rPr>
+        <w:rFonts w:ascii="Courier New" w:hAnsi="Courier New" w:cs="Courier New" w:hint="default"/>
+        <w:rFonts w:cs="Courier New"/>
+      </w:rPr>
+    </w:lvl>
+    <w:lvl w:ilvl="5">
+      <w:start w:val="1"/>
+      <w:numFmt w:val="bullet"/>
+      <w:lvlText w:val=""/>
+      <w:lvlJc w:val="left"/>
+      <w:pPr>
+        <w:ind w:left="4320" w:hanging="360"/>
+      </w:pPr>
+      <w:rPr>
+        <w:rFonts w:ascii="Wingdings" w:hAnsi="Wingdings" w:cs="Wingdings" w:hint="default"/>
+      </w:rPr>
+    </w:lvl>
+    <w:lvl w:ilvl="6">
+      <w:start w:val="1"/>
+      <w:numFmt w:val="bullet"/>
+      <w:lvlText w:val=""/>
+      <w:lvlJc w:val="left"/>
+      <w:pPr>
+        <w:ind w:left="5040" w:hanging="360"/>
+      </w:pPr>
+      <w:rPr>
+        <w:rFonts w:ascii="Symbol" w:hAnsi="Symbol" w:cs="Symbol" w:hint="default"/>
+      </w:rPr>
+    </w:lvl>
+    <w:lvl w:ilvl="7">
+      <w:start w:val="1"/>
+      <w:numFmt w:val="bullet"/>
+      <w:lvlText w:val="o"/>
+      <w:lvlJc w:val="left"/>
+      <w:pPr>
+        <w:ind w:left="5760" w:hanging="360"/>
+      </w:pPr>
+      <w:rPr>
+        <w:rFonts w:ascii="Courier New" w:hAnsi="Courier New" w:cs="Courier New" w:hint="default"/>
+        <w:rFonts w:cs="Courier New"/>
+      </w:rPr>
+    </w:lvl>
+    <w:lvl w:ilvl="8">
+      <w:start w:val="1"/>
+      <w:numFmt w:val="bullet"/>
+      <w:lvlText w:val=""/>
+      <w:lvlJc w:val="left"/>
+      <w:pPr>
+        <w:ind w:left="6480" w:hanging="360"/>
+      </w:pPr>
+      <w:rPr>
+        <w:rFonts w:ascii="Wingdings" w:hAnsi="Wingdings" w:cs="Wingdings" w:hint="default"/>
+      </w:rPr>
+    </w:lvl>
+  </w:abstractNum>
+  <w:abstractNum w:abstractNumId="10">
+    <w:lvl w:ilvl="0">
       <w:start w:val="1"/>
       <w:numFmt w:val="decimal"/>
       <w:lvlText w:val="%1."/>
@@ -1500,7 +1913,7 @@
         <w:ind w:left="720" w:hanging="360"/>
       </w:pPr>
     </w:lvl>
-    <w:lvl w:ilvl="1" w:tplc="300A0019">
+    <w:lvl w:ilvl="1">
       <w:start w:val="1"/>
       <w:numFmt w:val="lowerLetter"/>
       <w:lvlText w:val="%2."/>
@@ -1509,7 +1922,7 @@
         <w:ind w:left="1440" w:hanging="360"/>
       </w:pPr>
     </w:lvl>
-    <w:lvl w:ilvl="2" w:tplc="300A001B" w:tentative="1">
+    <w:lvl w:ilvl="2">
       <w:start w:val="1"/>
       <w:numFmt w:val="lowerRoman"/>
       <w:lvlText w:val="%3."/>
@@ -1518,7 +1931,7 @@
         <w:ind w:left="2160" w:hanging="180"/>
       </w:pPr>
     </w:lvl>
-    <w:lvl w:ilvl="3" w:tplc="300A000F" w:tentative="1">
+    <w:lvl w:ilvl="3">
       <w:start w:val="1"/>
       <w:numFmt w:val="decimal"/>
       <w:lvlText w:val="%4."/>
@@ -1527,7 +1940,7 @@
         <w:ind w:left="2880" w:hanging="360"/>
       </w:pPr>
     </w:lvl>
-    <w:lvl w:ilvl="4" w:tplc="300A0019" w:tentative="1">
+    <w:lvl w:ilvl="4">
       <w:start w:val="1"/>
       <w:numFmt w:val="lowerLetter"/>
       <w:lvlText w:val="%5."/>
@@ -1536,7 +1949,7 @@
         <w:ind w:left="3600" w:hanging="360"/>
       </w:pPr>
     </w:lvl>
-    <w:lvl w:ilvl="5" w:tplc="300A001B" w:tentative="1">
+    <w:lvl w:ilvl="5">
       <w:start w:val="1"/>
       <w:numFmt w:val="lowerRoman"/>
       <w:lvlText w:val="%6."/>
@@ -1545,7 +1958,7 @@
         <w:ind w:left="4320" w:hanging="180"/>
       </w:pPr>
     </w:lvl>
-    <w:lvl w:ilvl="6" w:tplc="300A000F" w:tentative="1">
+    <w:lvl w:ilvl="6">
       <w:start w:val="1"/>
       <w:numFmt w:val="decimal"/>
       <w:lvlText w:val="%7."/>
@@ -1554,7 +1967,7 @@
         <w:ind w:left="5040" w:hanging="360"/>
       </w:pPr>
     </w:lvl>
-    <w:lvl w:ilvl="7" w:tplc="300A0019" w:tentative="1">
+    <w:lvl w:ilvl="7">
       <w:start w:val="1"/>
       <w:numFmt w:val="lowerLetter"/>
       <w:lvlText w:val="%8."/>
@@ -1563,7 +1976,7 @@
         <w:ind w:left="5760" w:hanging="360"/>
       </w:pPr>
     </w:lvl>
-    <w:lvl w:ilvl="8" w:tplc="300A001B" w:tentative="1">
+    <w:lvl w:ilvl="8">
       <w:start w:val="1"/>
       <w:numFmt w:val="lowerRoman"/>
       <w:lvlText w:val="%9."/>
@@ -1573,271 +1986,140 @@
       </w:pPr>
     </w:lvl>
   </w:abstractNum>
-  <w:abstractNum w:abstractNumId="8">
-    <w:nsid w:val="70A52B34"/>
-    <w:multiLevelType w:val="multilevel"/>
-    <w:tmpl w:val="2E0497EA"/>
+  <w:abstractNum w:abstractNumId="11">
     <w:lvl w:ilvl="0">
       <w:start w:val="1"/>
-      <w:numFmt w:val="bullet"/>
-      <w:lvlText w:val="●"/>
-      <w:lvlJc w:val="left"/>
-      <w:pPr>
-        <w:ind w:left="720" w:hanging="360"/>
-      </w:pPr>
-      <w:rPr>
-        <w:u w:val="none"/>
-      </w:rPr>
+      <w:numFmt w:val="none"/>
+      <w:suff w:val="nothing"/>
+      <w:lvlText w:val=""/>
+      <w:lvlJc w:val="left"/>
+      <w:pPr>
+        <w:ind w:left="0" w:hanging="0"/>
+      </w:pPr>
     </w:lvl>
     <w:lvl w:ilvl="1">
       <w:start w:val="1"/>
-      <w:numFmt w:val="bullet"/>
-      <w:lvlText w:val="○"/>
-      <w:lvlJc w:val="left"/>
-      <w:pPr>
-        <w:ind w:left="1440" w:hanging="360"/>
-      </w:pPr>
-      <w:rPr>
-        <w:u w:val="none"/>
-      </w:rPr>
+      <w:numFmt w:val="none"/>
+      <w:suff w:val="nothing"/>
+      <w:lvlText w:val=""/>
+      <w:lvlJc w:val="left"/>
+      <w:pPr>
+        <w:ind w:left="0" w:hanging="0"/>
+      </w:pPr>
     </w:lvl>
     <w:lvl w:ilvl="2">
       <w:start w:val="1"/>
-      <w:numFmt w:val="bullet"/>
-      <w:lvlText w:val="■"/>
-      <w:lvlJc w:val="left"/>
-      <w:pPr>
-        <w:ind w:left="2160" w:hanging="360"/>
-      </w:pPr>
-      <w:rPr>
-        <w:u w:val="none"/>
-      </w:rPr>
+      <w:numFmt w:val="none"/>
+      <w:suff w:val="nothing"/>
+      <w:lvlText w:val=""/>
+      <w:lvlJc w:val="left"/>
+      <w:pPr>
+        <w:ind w:left="0" w:hanging="0"/>
+      </w:pPr>
     </w:lvl>
     <w:lvl w:ilvl="3">
       <w:start w:val="1"/>
-      <w:numFmt w:val="bullet"/>
-      <w:lvlText w:val="●"/>
-      <w:lvlJc w:val="left"/>
-      <w:pPr>
-        <w:ind w:left="2880" w:hanging="360"/>
-      </w:pPr>
-      <w:rPr>
-        <w:u w:val="none"/>
-      </w:rPr>
+      <w:numFmt w:val="none"/>
+      <w:suff w:val="nothing"/>
+      <w:lvlText w:val=""/>
+      <w:lvlJc w:val="left"/>
+      <w:pPr>
+        <w:ind w:left="0" w:hanging="0"/>
+      </w:pPr>
     </w:lvl>
     <w:lvl w:ilvl="4">
       <w:start w:val="1"/>
-      <w:numFmt w:val="bullet"/>
-      <w:lvlText w:val="○"/>
-      <w:lvlJc w:val="left"/>
-      <w:pPr>
-        <w:ind w:left="3600" w:hanging="360"/>
-      </w:pPr>
-      <w:rPr>
-        <w:u w:val="none"/>
-      </w:rPr>
+      <w:numFmt w:val="none"/>
+      <w:suff w:val="nothing"/>
+      <w:lvlText w:val=""/>
+      <w:lvlJc w:val="left"/>
+      <w:pPr>
+        <w:ind w:left="0" w:hanging="0"/>
+      </w:pPr>
     </w:lvl>
     <w:lvl w:ilvl="5">
       <w:start w:val="1"/>
-      <w:numFmt w:val="bullet"/>
-      <w:lvlText w:val="■"/>
-      <w:lvlJc w:val="left"/>
-      <w:pPr>
-        <w:ind w:left="4320" w:hanging="360"/>
-      </w:pPr>
-      <w:rPr>
-        <w:u w:val="none"/>
-      </w:rPr>
+      <w:numFmt w:val="none"/>
+      <w:suff w:val="nothing"/>
+      <w:lvlText w:val=""/>
+      <w:lvlJc w:val="left"/>
+      <w:pPr>
+        <w:ind w:left="0" w:hanging="0"/>
+      </w:pPr>
     </w:lvl>
     <w:lvl w:ilvl="6">
       <w:start w:val="1"/>
-      <w:numFmt w:val="bullet"/>
-      <w:lvlText w:val="●"/>
-      <w:lvlJc w:val="left"/>
-      <w:pPr>
-        <w:ind w:left="5040" w:hanging="360"/>
-      </w:pPr>
-      <w:rPr>
-        <w:u w:val="none"/>
-      </w:rPr>
+      <w:numFmt w:val="none"/>
+      <w:suff w:val="nothing"/>
+      <w:lvlText w:val=""/>
+      <w:lvlJc w:val="left"/>
+      <w:pPr>
+        <w:ind w:left="0" w:hanging="0"/>
+      </w:pPr>
     </w:lvl>
     <w:lvl w:ilvl="7">
       <w:start w:val="1"/>
-      <w:numFmt w:val="bullet"/>
-      <w:lvlText w:val="○"/>
-      <w:lvlJc w:val="left"/>
-      <w:pPr>
-        <w:ind w:left="5760" w:hanging="360"/>
-      </w:pPr>
-      <w:rPr>
-        <w:u w:val="none"/>
-      </w:rPr>
+      <w:numFmt w:val="none"/>
+      <w:suff w:val="nothing"/>
+      <w:lvlText w:val=""/>
+      <w:lvlJc w:val="left"/>
+      <w:pPr>
+        <w:ind w:left="0" w:hanging="0"/>
+      </w:pPr>
     </w:lvl>
     <w:lvl w:ilvl="8">
       <w:start w:val="1"/>
-      <w:numFmt w:val="bullet"/>
-      <w:lvlText w:val="■"/>
-      <w:lvlJc w:val="left"/>
-      <w:pPr>
-        <w:ind w:left="6480" w:hanging="360"/>
-      </w:pPr>
-      <w:rPr>
-        <w:u w:val="none"/>
-      </w:rPr>
-    </w:lvl>
-  </w:abstractNum>
-  <w:abstractNum w:abstractNumId="9">
-    <w:nsid w:val="7418153E"/>
-    <w:multiLevelType w:val="multilevel"/>
-    <w:tmpl w:val="30A0D608"/>
-    <w:lvl w:ilvl="0">
-      <w:start w:val="1"/>
-      <w:numFmt w:val="bullet"/>
-      <w:lvlText w:val="●"/>
-      <w:lvlJc w:val="left"/>
-      <w:pPr>
-        <w:ind w:left="720" w:hanging="360"/>
-      </w:pPr>
-      <w:rPr>
-        <w:u w:val="none"/>
-      </w:rPr>
-    </w:lvl>
-    <w:lvl w:ilvl="1">
-      <w:start w:val="1"/>
-      <w:numFmt w:val="bullet"/>
-      <w:lvlText w:val="○"/>
-      <w:lvlJc w:val="left"/>
-      <w:pPr>
-        <w:ind w:left="1440" w:hanging="360"/>
-      </w:pPr>
-      <w:rPr>
-        <w:u w:val="none"/>
-      </w:rPr>
-    </w:lvl>
-    <w:lvl w:ilvl="2">
-      <w:start w:val="1"/>
-      <w:numFmt w:val="bullet"/>
-      <w:lvlText w:val="■"/>
-      <w:lvlJc w:val="left"/>
-      <w:pPr>
-        <w:ind w:left="2160" w:hanging="360"/>
-      </w:pPr>
-      <w:rPr>
-        <w:u w:val="none"/>
-      </w:rPr>
-    </w:lvl>
-    <w:lvl w:ilvl="3">
-      <w:start w:val="1"/>
-      <w:numFmt w:val="bullet"/>
-      <w:lvlText w:val="●"/>
-      <w:lvlJc w:val="left"/>
-      <w:pPr>
-        <w:ind w:left="2880" w:hanging="360"/>
-      </w:pPr>
-      <w:rPr>
-        <w:u w:val="none"/>
-      </w:rPr>
-    </w:lvl>
-    <w:lvl w:ilvl="4">
-      <w:start w:val="1"/>
-      <w:numFmt w:val="bullet"/>
-      <w:lvlText w:val="○"/>
-      <w:lvlJc w:val="left"/>
-      <w:pPr>
-        <w:ind w:left="3600" w:hanging="360"/>
-      </w:pPr>
-      <w:rPr>
-        <w:u w:val="none"/>
-      </w:rPr>
-    </w:lvl>
-    <w:lvl w:ilvl="5">
-      <w:start w:val="1"/>
-      <w:numFmt w:val="bullet"/>
-      <w:lvlText w:val="■"/>
-      <w:lvlJc w:val="left"/>
-      <w:pPr>
-        <w:ind w:left="4320" w:hanging="360"/>
-      </w:pPr>
-      <w:rPr>
-        <w:u w:val="none"/>
-      </w:rPr>
-    </w:lvl>
-    <w:lvl w:ilvl="6">
-      <w:start w:val="1"/>
-      <w:numFmt w:val="bullet"/>
-      <w:lvlText w:val="●"/>
-      <w:lvlJc w:val="left"/>
-      <w:pPr>
-        <w:ind w:left="5040" w:hanging="360"/>
-      </w:pPr>
-      <w:rPr>
-        <w:u w:val="none"/>
-      </w:rPr>
-    </w:lvl>
-    <w:lvl w:ilvl="7">
-      <w:start w:val="1"/>
-      <w:numFmt w:val="bullet"/>
-      <w:lvlText w:val="○"/>
-      <w:lvlJc w:val="left"/>
-      <w:pPr>
-        <w:ind w:left="5760" w:hanging="360"/>
-      </w:pPr>
-      <w:rPr>
-        <w:u w:val="none"/>
-      </w:rPr>
-    </w:lvl>
-    <w:lvl w:ilvl="8">
-      <w:start w:val="1"/>
-      <w:numFmt w:val="bullet"/>
-      <w:lvlText w:val="■"/>
-      <w:lvlJc w:val="left"/>
-      <w:pPr>
-        <w:ind w:left="6480" w:hanging="360"/>
-      </w:pPr>
-      <w:rPr>
-        <w:u w:val="none"/>
-      </w:rPr>
+      <w:numFmt w:val="none"/>
+      <w:suff w:val="nothing"/>
+      <w:lvlText w:val=""/>
+      <w:lvlJc w:val="left"/>
+      <w:pPr>
+        <w:ind w:left="0" w:hanging="0"/>
+      </w:pPr>
     </w:lvl>
   </w:abstractNum>
   <w:num w:numId="1">
-    <w:abstractNumId w:val="0"/>
+    <w:abstractNumId w:val="1"/>
   </w:num>
   <w:num w:numId="2">
     <w:abstractNumId w:val="2"/>
   </w:num>
   <w:num w:numId="3">
+    <w:abstractNumId w:val="3"/>
+  </w:num>
+  <w:num w:numId="4">
+    <w:abstractNumId w:val="4"/>
+  </w:num>
+  <w:num w:numId="5">
+    <w:abstractNumId w:val="5"/>
+  </w:num>
+  <w:num w:numId="6">
     <w:abstractNumId w:val="6"/>
   </w:num>
-  <w:num w:numId="4">
-    <w:abstractNumId w:val="5"/>
+  <w:num w:numId="7">
+    <w:abstractNumId w:val="7"/>
   </w:num>
-  <w:num w:numId="5">
+  <w:num w:numId="8">
     <w:abstractNumId w:val="8"/>
   </w:num>
-  <w:num w:numId="6">
-    <w:abstractNumId w:val="4"/>
-  </w:num>
-  <w:num w:numId="7">
-    <w:abstractNumId w:val="3"/>
-  </w:num>
-  <w:num w:numId="8">
+  <w:num w:numId="9">
     <w:abstractNumId w:val="9"/>
   </w:num>
-  <w:num w:numId="9">
-    <w:abstractNumId w:val="1"/>
+  <w:num w:numId="10">
+    <w:abstractNumId w:val="10"/>
   </w:num>
-  <w:num w:numId="10">
-    <w:abstractNumId w:val="7"/>
+  <w:num w:numId="11">
+    <w:abstractNumId w:val="11"/>
   </w:num>
 </w:numbering>
 </file>
 
 <file path=word/styles.xml><?xml version="1.0" encoding="utf-8"?>
-<w:styles xmlns:mc="http://schemas.openxmlformats.org/markup-compatibility/2006" xmlns:r="http://schemas.openxmlformats.org/officeDocument/2006/relationships" xmlns:w="http://schemas.openxmlformats.org/wordprocessingml/2006/main" xmlns:w14="http://schemas.microsoft.com/office/word/2010/wordml" xmlns:w15="http://schemas.microsoft.com/office/word/2012/wordml" mc:Ignorable="w14 w15">
+<w:styles xmlns:w="http://schemas.openxmlformats.org/wordprocessingml/2006/main" xmlns:w14="http://schemas.microsoft.com/office/word/2010/wordml" xmlns:mc="http://schemas.openxmlformats.org/markup-compatibility/2006" mc:Ignorable="w14">
   <w:docDefaults>
     <w:rPrDefault>
       <w:rPr>
-        <w:rFonts w:ascii="Arial" w:eastAsia="Arial" w:hAnsi="Arial" w:cs="Arial"/>
+        <w:rFonts w:ascii="Arial" w:hAnsi="Arial" w:eastAsia="Arial" w:cs="Arial"/>
         <w:color w:val="000000"/>
         <w:sz w:val="22"/>
         <w:szCs w:val="22"/>
@@ -1845,29 +2127,20 @@
       </w:rPr>
     </w:rPrDefault>
     <w:pPrDefault>
-      <w:pPr>
-        <w:pBdr>
-          <w:top w:val="nil"/>
-          <w:left w:val="nil"/>
-          <w:bottom w:val="nil"/>
-          <w:right w:val="nil"/>
-          <w:between w:val="nil"/>
-        </w:pBdr>
-        <w:spacing w:line="276" w:lineRule="auto"/>
-      </w:pPr>
+      <w:pPr/>
     </w:pPrDefault>
   </w:docDefaults>
   <w:latentStyles w:defLockedState="0" w:defUIPriority="99" w:defSemiHidden="0" w:defUnhideWhenUsed="0" w:defQFormat="0" w:count="371">
     <w:lsdException w:name="Normal" w:uiPriority="0" w:qFormat="1"/>
     <w:lsdException w:name="heading 1" w:uiPriority="9" w:qFormat="1"/>
-    <w:lsdException w:name="heading 2" w:semiHidden="1" w:uiPriority="9" w:unhideWhenUsed="1" w:qFormat="1"/>
-    <w:lsdException w:name="heading 3" w:semiHidden="1" w:uiPriority="9" w:unhideWhenUsed="1" w:qFormat="1"/>
-    <w:lsdException w:name="heading 4" w:semiHidden="1" w:uiPriority="9" w:unhideWhenUsed="1" w:qFormat="1"/>
-    <w:lsdException w:name="heading 5" w:semiHidden="1" w:uiPriority="9" w:unhideWhenUsed="1" w:qFormat="1"/>
-    <w:lsdException w:name="heading 6" w:semiHidden="1" w:uiPriority="9" w:unhideWhenUsed="1" w:qFormat="1"/>
-    <w:lsdException w:name="heading 7" w:semiHidden="1" w:uiPriority="9" w:unhideWhenUsed="1" w:qFormat="1"/>
-    <w:lsdException w:name="heading 8" w:semiHidden="1" w:uiPriority="9" w:unhideWhenUsed="1" w:qFormat="1"/>
-    <w:lsdException w:name="heading 9" w:semiHidden="1" w:uiPriority="9" w:unhideWhenUsed="1" w:qFormat="1"/>
+    <w:lsdException w:name="heading 2" w:uiPriority="9" w:semiHidden="1" w:unhideWhenUsed="1" w:qFormat="1"/>
+    <w:lsdException w:name="heading 3" w:uiPriority="9" w:semiHidden="1" w:unhideWhenUsed="1" w:qFormat="1"/>
+    <w:lsdException w:name="heading 4" w:uiPriority="9" w:semiHidden="1" w:unhideWhenUsed="1" w:qFormat="1"/>
+    <w:lsdException w:name="heading 5" w:uiPriority="9" w:semiHidden="1" w:unhideWhenUsed="1" w:qFormat="1"/>
+    <w:lsdException w:name="heading 6" w:uiPriority="9" w:semiHidden="1" w:unhideWhenUsed="1" w:qFormat="1"/>
+    <w:lsdException w:name="heading 7" w:uiPriority="9" w:semiHidden="1" w:unhideWhenUsed="1" w:qFormat="1"/>
+    <w:lsdException w:name="heading 8" w:uiPriority="9" w:semiHidden="1" w:unhideWhenUsed="1" w:qFormat="1"/>
+    <w:lsdException w:name="heading 9" w:uiPriority="9" w:semiHidden="1" w:unhideWhenUsed="1" w:qFormat="1"/>
     <w:lsdException w:name="index 1" w:semiHidden="1" w:unhideWhenUsed="1"/>
     <w:lsdException w:name="index 2" w:semiHidden="1" w:unhideWhenUsed="1"/>
     <w:lsdException w:name="index 3" w:semiHidden="1" w:unhideWhenUsed="1"/>
@@ -1877,22 +2150,22 @@
     <w:lsdException w:name="index 7" w:semiHidden="1" w:unhideWhenUsed="1"/>
     <w:lsdException w:name="index 8" w:semiHidden="1" w:unhideWhenUsed="1"/>
     <w:lsdException w:name="index 9" w:semiHidden="1" w:unhideWhenUsed="1"/>
-    <w:lsdException w:name="toc 1" w:semiHidden="1" w:uiPriority="39" w:unhideWhenUsed="1"/>
-    <w:lsdException w:name="toc 2" w:semiHidden="1" w:uiPriority="39" w:unhideWhenUsed="1"/>
-    <w:lsdException w:name="toc 3" w:semiHidden="1" w:uiPriority="39" w:unhideWhenUsed="1"/>
-    <w:lsdException w:name="toc 4" w:semiHidden="1" w:uiPriority="39" w:unhideWhenUsed="1"/>
-    <w:lsdException w:name="toc 5" w:semiHidden="1" w:uiPriority="39" w:unhideWhenUsed="1"/>
-    <w:lsdException w:name="toc 6" w:semiHidden="1" w:uiPriority="39" w:unhideWhenUsed="1"/>
-    <w:lsdException w:name="toc 7" w:semiHidden="1" w:uiPriority="39" w:unhideWhenUsed="1"/>
-    <w:lsdException w:name="toc 8" w:semiHidden="1" w:uiPriority="39" w:unhideWhenUsed="1"/>
-    <w:lsdException w:name="toc 9" w:semiHidden="1" w:uiPriority="39" w:unhideWhenUsed="1"/>
+    <w:lsdException w:name="toc 1" w:uiPriority="39" w:semiHidden="1" w:unhideWhenUsed="1"/>
+    <w:lsdException w:name="toc 2" w:uiPriority="39" w:semiHidden="1" w:unhideWhenUsed="1"/>
+    <w:lsdException w:name="toc 3" w:uiPriority="39" w:semiHidden="1" w:unhideWhenUsed="1"/>
+    <w:lsdException w:name="toc 4" w:uiPriority="39" w:semiHidden="1" w:unhideWhenUsed="1"/>
+    <w:lsdException w:name="toc 5" w:uiPriority="39" w:semiHidden="1" w:unhideWhenUsed="1"/>
+    <w:lsdException w:name="toc 6" w:uiPriority="39" w:semiHidden="1" w:unhideWhenUsed="1"/>
+    <w:lsdException w:name="toc 7" w:uiPriority="39" w:semiHidden="1" w:unhideWhenUsed="1"/>
+    <w:lsdException w:name="toc 8" w:uiPriority="39" w:semiHidden="1" w:unhideWhenUsed="1"/>
+    <w:lsdException w:name="toc 9" w:uiPriority="39" w:semiHidden="1" w:unhideWhenUsed="1"/>
     <w:lsdException w:name="Normal Indent" w:semiHidden="1" w:unhideWhenUsed="1"/>
     <w:lsdException w:name="footnote text" w:semiHidden="1" w:unhideWhenUsed="1"/>
     <w:lsdException w:name="annotation text" w:semiHidden="1" w:unhideWhenUsed="1"/>
     <w:lsdException w:name="header" w:semiHidden="1" w:unhideWhenUsed="1"/>
     <w:lsdException w:name="footer" w:semiHidden="1" w:unhideWhenUsed="1"/>
     <w:lsdException w:name="index heading" w:semiHidden="1" w:unhideWhenUsed="1"/>
-    <w:lsdException w:name="caption" w:semiHidden="1" w:uiPriority="35" w:unhideWhenUsed="1" w:qFormat="1"/>
+    <w:lsdException w:name="caption" w:uiPriority="35" w:semiHidden="1" w:unhideWhenUsed="1" w:qFormat="1"/>
     <w:lsdException w:name="table of figures" w:semiHidden="1" w:unhideWhenUsed="1"/>
     <w:lsdException w:name="envelope address" w:semiHidden="1" w:unhideWhenUsed="1"/>
     <w:lsdException w:name="envelope return" w:semiHidden="1" w:unhideWhenUsed="1"/>
@@ -1923,7 +2196,7 @@
     <w:lsdException w:name="Title" w:uiPriority="10" w:qFormat="1"/>
     <w:lsdException w:name="Closing" w:semiHidden="1" w:unhideWhenUsed="1"/>
     <w:lsdException w:name="Signature" w:semiHidden="1" w:unhideWhenUsed="1"/>
-    <w:lsdException w:name="Default Paragraph Font" w:semiHidden="1" w:uiPriority="1" w:unhideWhenUsed="1"/>
+    <w:lsdException w:name="Default Paragraph Font" w:uiPriority="1" w:semiHidden="1" w:unhideWhenUsed="1"/>
     <w:lsdException w:name="Body Text" w:semiHidden="1" w:unhideWhenUsed="1"/>
     <w:lsdException w:name="Body Text Indent" w:semiHidden="1" w:unhideWhenUsed="1"/>
     <w:lsdException w:name="List Continue" w:semiHidden="1" w:unhideWhenUsed="1"/>
@@ -2123,8 +2396,8 @@
     <w:lsdException w:name="Subtle Reference" w:uiPriority="31" w:qFormat="1"/>
     <w:lsdException w:name="Intense Reference" w:uiPriority="32" w:qFormat="1"/>
     <w:lsdException w:name="Book Title" w:uiPriority="33" w:qFormat="1"/>
-    <w:lsdException w:name="Bibliography" w:semiHidden="1" w:uiPriority="37" w:unhideWhenUsed="1"/>
-    <w:lsdException w:name="TOC Heading" w:semiHidden="1" w:uiPriority="39" w:unhideWhenUsed="1" w:qFormat="1"/>
+    <w:lsdException w:name="Bibliography" w:uiPriority="37" w:semiHidden="1" w:unhideWhenUsed="1"/>
+    <w:lsdException w:name="TOC Heading" w:uiPriority="39" w:semiHidden="1" w:unhideWhenUsed="1" w:qFormat="1"/>
     <w:lsdException w:name="Plain Table 1" w:uiPriority="41"/>
     <w:lsdException w:name="Plain Table 2" w:uiPriority="42"/>
     <w:lsdException w:name="Plain Table 3" w:uiPriority="43"/>
@@ -2230,18 +2503,33 @@
     <w:lsdException w:name="List Table 6 Colorful Accent 6" w:uiPriority="51"/>
     <w:lsdException w:name="List Table 7 Colorful Accent 6" w:uiPriority="52"/>
   </w:latentStyles>
-  <w:style w:type="paragraph" w:default="1" w:styleId="Normal">
+  <w:style w:type="paragraph" w:styleId="Normal" w:default="1">
     <w:name w:val="Normal"/>
     <w:qFormat/>
-  </w:style>
-  <w:style w:type="paragraph" w:styleId="Ttulo1">
-    <w:name w:val="heading 1"/>
+    <w:pPr>
+      <w:widowControl/>
+      <w:pBdr/>
+      <w:bidi w:val="0"/>
+      <w:spacing w:lineRule="auto" w:line="276"/>
+      <w:jc w:val="left"/>
+    </w:pPr>
+    <w:rPr>
+      <w:rFonts w:ascii="Arial" w:hAnsi="Arial" w:eastAsia="Arial" w:cs="Arial"/>
+      <w:color w:val="000000"/>
+      <w:kern w:val="0"/>
+      <w:sz w:val="22"/>
+      <w:szCs w:val="22"/>
+      <w:lang w:val="es-EC" w:eastAsia="en-US" w:bidi="ar-SA"/>
+    </w:rPr>
+  </w:style>
+  <w:style w:type="paragraph" w:styleId="Heading1">
+    <w:name w:val="Heading 1"/>
     <w:basedOn w:val="Normal"/>
     <w:next w:val="Normal"/>
     <w:uiPriority w:val="9"/>
     <w:qFormat/>
     <w:pPr>
-      <w:keepNext/>
+      <w:keepNext w:val="true"/>
       <w:keepLines/>
       <w:spacing w:before="400" w:after="120"/>
       <w:outlineLvl w:val="0"/>
@@ -2251,15 +2539,15 @@
       <w:szCs w:val="40"/>
     </w:rPr>
   </w:style>
-  <w:style w:type="paragraph" w:styleId="Ttulo2">
-    <w:name w:val="heading 2"/>
+  <w:style w:type="paragraph" w:styleId="Heading2">
+    <w:name w:val="Heading 2"/>
     <w:basedOn w:val="Normal"/>
     <w:next w:val="Normal"/>
     <w:uiPriority w:val="9"/>
     <w:unhideWhenUsed/>
     <w:qFormat/>
     <w:pPr>
-      <w:keepNext/>
+      <w:keepNext w:val="true"/>
       <w:keepLines/>
       <w:spacing w:before="360" w:after="120"/>
       <w:outlineLvl w:val="1"/>
@@ -2269,8 +2557,8 @@
       <w:szCs w:val="32"/>
     </w:rPr>
   </w:style>
-  <w:style w:type="paragraph" w:styleId="Ttulo3">
-    <w:name w:val="heading 3"/>
+  <w:style w:type="paragraph" w:styleId="Heading3">
+    <w:name w:val="Heading 3"/>
     <w:basedOn w:val="Normal"/>
     <w:next w:val="Normal"/>
     <w:uiPriority w:val="9"/>
@@ -2278,7 +2566,7 @@
     <w:unhideWhenUsed/>
     <w:qFormat/>
     <w:pPr>
-      <w:keepNext/>
+      <w:keepNext w:val="true"/>
       <w:keepLines/>
       <w:spacing w:before="320" w:after="80"/>
       <w:outlineLvl w:val="2"/>
@@ -2289,8 +2577,8 @@
       <w:szCs w:val="28"/>
     </w:rPr>
   </w:style>
-  <w:style w:type="paragraph" w:styleId="Ttulo4">
-    <w:name w:val="heading 4"/>
+  <w:style w:type="paragraph" w:styleId="Heading4">
+    <w:name w:val="Heading 4"/>
     <w:basedOn w:val="Normal"/>
     <w:next w:val="Normal"/>
     <w:uiPriority w:val="9"/>
@@ -2298,7 +2586,7 @@
     <w:unhideWhenUsed/>
     <w:qFormat/>
     <w:pPr>
-      <w:keepNext/>
+      <w:keepNext w:val="true"/>
       <w:keepLines/>
       <w:spacing w:before="280" w:after="80"/>
       <w:outlineLvl w:val="3"/>
@@ -2309,8 +2597,8 @@
       <w:szCs w:val="24"/>
     </w:rPr>
   </w:style>
-  <w:style w:type="paragraph" w:styleId="Ttulo5">
-    <w:name w:val="heading 5"/>
+  <w:style w:type="paragraph" w:styleId="Heading5">
+    <w:name w:val="Heading 5"/>
     <w:basedOn w:val="Normal"/>
     <w:next w:val="Normal"/>
     <w:uiPriority w:val="9"/>
@@ -2318,7 +2606,7 @@
     <w:unhideWhenUsed/>
     <w:qFormat/>
     <w:pPr>
-      <w:keepNext/>
+      <w:keepNext w:val="true"/>
       <w:keepLines/>
       <w:spacing w:before="240" w:after="80"/>
       <w:outlineLvl w:val="4"/>
@@ -2327,8 +2615,8 @@
       <w:color w:val="666666"/>
     </w:rPr>
   </w:style>
-  <w:style w:type="paragraph" w:styleId="Ttulo6">
-    <w:name w:val="heading 6"/>
+  <w:style w:type="paragraph" w:styleId="Heading6">
+    <w:name w:val="Heading 6"/>
     <w:basedOn w:val="Normal"/>
     <w:next w:val="Normal"/>
     <w:uiPriority w:val="9"/>
@@ -2336,7 +2624,7 @@
     <w:unhideWhenUsed/>
     <w:qFormat/>
     <w:pPr>
-      <w:keepNext/>
+      <w:keepNext w:val="true"/>
       <w:keepLines/>
       <w:spacing w:before="240" w:after="80"/>
       <w:outlineLvl w:val="5"/>
@@ -2346,11 +2634,666 @@
       <w:color w:val="666666"/>
     </w:rPr>
   </w:style>
-  <w:style w:type="character" w:default="1" w:styleId="Fuentedeprrafopredeter">
+  <w:style w:type="character" w:styleId="DefaultParagraphFont" w:default="1">
     <w:name w:val="Default Paragraph Font"/>
     <w:uiPriority w:val="1"/>
     <w:semiHidden/>
     <w:unhideWhenUsed/>
+    <w:qFormat/>
+    <w:rPr/>
+  </w:style>
+  <w:style w:type="character" w:styleId="PuestoCar" w:customStyle="1">
+    <w:name w:val="Puesto Car"/>
+    <w:basedOn w:val="DefaultParagraphFont"/>
+    <w:link w:val="Puesto"/>
+    <w:uiPriority w:val="10"/>
+    <w:qFormat/>
+    <w:rsid w:val="00902fb0"/>
+    <w:rPr>
+      <w:sz w:val="52"/>
+      <w:szCs w:val="52"/>
+    </w:rPr>
+  </w:style>
+  <w:style w:type="character" w:styleId="ListLabel1">
+    <w:name w:val="ListLabel 1"/>
+    <w:qFormat/>
+    <w:rPr>
+      <w:u w:val="none"/>
+    </w:rPr>
+  </w:style>
+  <w:style w:type="character" w:styleId="ListLabel2">
+    <w:name w:val="ListLabel 2"/>
+    <w:qFormat/>
+    <w:rPr>
+      <w:u w:val="none"/>
+    </w:rPr>
+  </w:style>
+  <w:style w:type="character" w:styleId="ListLabel3">
+    <w:name w:val="ListLabel 3"/>
+    <w:qFormat/>
+    <w:rPr>
+      <w:u w:val="none"/>
+    </w:rPr>
+  </w:style>
+  <w:style w:type="character" w:styleId="ListLabel4">
+    <w:name w:val="ListLabel 4"/>
+    <w:qFormat/>
+    <w:rPr>
+      <w:u w:val="none"/>
+    </w:rPr>
+  </w:style>
+  <w:style w:type="character" w:styleId="ListLabel5">
+    <w:name w:val="ListLabel 5"/>
+    <w:qFormat/>
+    <w:rPr>
+      <w:u w:val="none"/>
+    </w:rPr>
+  </w:style>
+  <w:style w:type="character" w:styleId="ListLabel6">
+    <w:name w:val="ListLabel 6"/>
+    <w:qFormat/>
+    <w:rPr>
+      <w:u w:val="none"/>
+    </w:rPr>
+  </w:style>
+  <w:style w:type="character" w:styleId="ListLabel7">
+    <w:name w:val="ListLabel 7"/>
+    <w:qFormat/>
+    <w:rPr>
+      <w:u w:val="none"/>
+    </w:rPr>
+  </w:style>
+  <w:style w:type="character" w:styleId="ListLabel8">
+    <w:name w:val="ListLabel 8"/>
+    <w:qFormat/>
+    <w:rPr>
+      <w:u w:val="none"/>
+    </w:rPr>
+  </w:style>
+  <w:style w:type="character" w:styleId="ListLabel9">
+    <w:name w:val="ListLabel 9"/>
+    <w:qFormat/>
+    <w:rPr>
+      <w:u w:val="none"/>
+    </w:rPr>
+  </w:style>
+  <w:style w:type="character" w:styleId="ListLabel10">
+    <w:name w:val="ListLabel 10"/>
+    <w:qFormat/>
+    <w:rPr>
+      <w:u w:val="none"/>
+    </w:rPr>
+  </w:style>
+  <w:style w:type="character" w:styleId="ListLabel11">
+    <w:name w:val="ListLabel 11"/>
+    <w:qFormat/>
+    <w:rPr>
+      <w:u w:val="none"/>
+    </w:rPr>
+  </w:style>
+  <w:style w:type="character" w:styleId="ListLabel12">
+    <w:name w:val="ListLabel 12"/>
+    <w:qFormat/>
+    <w:rPr>
+      <w:u w:val="none"/>
+    </w:rPr>
+  </w:style>
+  <w:style w:type="character" w:styleId="ListLabel13">
+    <w:name w:val="ListLabel 13"/>
+    <w:qFormat/>
+    <w:rPr>
+      <w:u w:val="none"/>
+    </w:rPr>
+  </w:style>
+  <w:style w:type="character" w:styleId="ListLabel14">
+    <w:name w:val="ListLabel 14"/>
+    <w:qFormat/>
+    <w:rPr>
+      <w:u w:val="none"/>
+    </w:rPr>
+  </w:style>
+  <w:style w:type="character" w:styleId="ListLabel15">
+    <w:name w:val="ListLabel 15"/>
+    <w:qFormat/>
+    <w:rPr>
+      <w:u w:val="none"/>
+    </w:rPr>
+  </w:style>
+  <w:style w:type="character" w:styleId="ListLabel16">
+    <w:name w:val="ListLabel 16"/>
+    <w:qFormat/>
+    <w:rPr>
+      <w:u w:val="none"/>
+    </w:rPr>
+  </w:style>
+  <w:style w:type="character" w:styleId="ListLabel17">
+    <w:name w:val="ListLabel 17"/>
+    <w:qFormat/>
+    <w:rPr>
+      <w:u w:val="none"/>
+    </w:rPr>
+  </w:style>
+  <w:style w:type="character" w:styleId="ListLabel18">
+    <w:name w:val="ListLabel 18"/>
+    <w:qFormat/>
+    <w:rPr>
+      <w:u w:val="none"/>
+    </w:rPr>
+  </w:style>
+  <w:style w:type="character" w:styleId="ListLabel19">
+    <w:name w:val="ListLabel 19"/>
+    <w:qFormat/>
+    <w:rPr>
+      <w:u w:val="none"/>
+    </w:rPr>
+  </w:style>
+  <w:style w:type="character" w:styleId="ListLabel20">
+    <w:name w:val="ListLabel 20"/>
+    <w:qFormat/>
+    <w:rPr>
+      <w:u w:val="none"/>
+    </w:rPr>
+  </w:style>
+  <w:style w:type="character" w:styleId="ListLabel21">
+    <w:name w:val="ListLabel 21"/>
+    <w:qFormat/>
+    <w:rPr>
+      <w:u w:val="none"/>
+    </w:rPr>
+  </w:style>
+  <w:style w:type="character" w:styleId="ListLabel22">
+    <w:name w:val="ListLabel 22"/>
+    <w:qFormat/>
+    <w:rPr>
+      <w:u w:val="none"/>
+    </w:rPr>
+  </w:style>
+  <w:style w:type="character" w:styleId="ListLabel23">
+    <w:name w:val="ListLabel 23"/>
+    <w:qFormat/>
+    <w:rPr>
+      <w:u w:val="none"/>
+    </w:rPr>
+  </w:style>
+  <w:style w:type="character" w:styleId="ListLabel24">
+    <w:name w:val="ListLabel 24"/>
+    <w:qFormat/>
+    <w:rPr>
+      <w:u w:val="none"/>
+    </w:rPr>
+  </w:style>
+  <w:style w:type="character" w:styleId="ListLabel25">
+    <w:name w:val="ListLabel 25"/>
+    <w:qFormat/>
+    <w:rPr>
+      <w:u w:val="none"/>
+    </w:rPr>
+  </w:style>
+  <w:style w:type="character" w:styleId="ListLabel26">
+    <w:name w:val="ListLabel 26"/>
+    <w:qFormat/>
+    <w:rPr>
+      <w:u w:val="none"/>
+    </w:rPr>
+  </w:style>
+  <w:style w:type="character" w:styleId="ListLabel27">
+    <w:name w:val="ListLabel 27"/>
+    <w:qFormat/>
+    <w:rPr>
+      <w:u w:val="none"/>
+    </w:rPr>
+  </w:style>
+  <w:style w:type="character" w:styleId="ListLabel28">
+    <w:name w:val="ListLabel 28"/>
+    <w:qFormat/>
+    <w:rPr>
+      <w:u w:val="none"/>
+    </w:rPr>
+  </w:style>
+  <w:style w:type="character" w:styleId="ListLabel29">
+    <w:name w:val="ListLabel 29"/>
+    <w:qFormat/>
+    <w:rPr>
+      <w:u w:val="none"/>
+    </w:rPr>
+  </w:style>
+  <w:style w:type="character" w:styleId="ListLabel30">
+    <w:name w:val="ListLabel 30"/>
+    <w:qFormat/>
+    <w:rPr>
+      <w:u w:val="none"/>
+    </w:rPr>
+  </w:style>
+  <w:style w:type="character" w:styleId="ListLabel31">
+    <w:name w:val="ListLabel 31"/>
+    <w:qFormat/>
+    <w:rPr>
+      <w:u w:val="none"/>
+    </w:rPr>
+  </w:style>
+  <w:style w:type="character" w:styleId="ListLabel32">
+    <w:name w:val="ListLabel 32"/>
+    <w:qFormat/>
+    <w:rPr>
+      <w:u w:val="none"/>
+    </w:rPr>
+  </w:style>
+  <w:style w:type="character" w:styleId="ListLabel33">
+    <w:name w:val="ListLabel 33"/>
+    <w:qFormat/>
+    <w:rPr>
+      <w:u w:val="none"/>
+    </w:rPr>
+  </w:style>
+  <w:style w:type="character" w:styleId="ListLabel34">
+    <w:name w:val="ListLabel 34"/>
+    <w:qFormat/>
+    <w:rPr>
+      <w:u w:val="none"/>
+    </w:rPr>
+  </w:style>
+  <w:style w:type="character" w:styleId="ListLabel35">
+    <w:name w:val="ListLabel 35"/>
+    <w:qFormat/>
+    <w:rPr>
+      <w:u w:val="none"/>
+    </w:rPr>
+  </w:style>
+  <w:style w:type="character" w:styleId="ListLabel36">
+    <w:name w:val="ListLabel 36"/>
+    <w:qFormat/>
+    <w:rPr>
+      <w:u w:val="none"/>
+    </w:rPr>
+  </w:style>
+  <w:style w:type="character" w:styleId="ListLabel37">
+    <w:name w:val="ListLabel 37"/>
+    <w:qFormat/>
+    <w:rPr>
+      <w:u w:val="none"/>
+    </w:rPr>
+  </w:style>
+  <w:style w:type="character" w:styleId="ListLabel38">
+    <w:name w:val="ListLabel 38"/>
+    <w:qFormat/>
+    <w:rPr>
+      <w:u w:val="none"/>
+    </w:rPr>
+  </w:style>
+  <w:style w:type="character" w:styleId="ListLabel39">
+    <w:name w:val="ListLabel 39"/>
+    <w:qFormat/>
+    <w:rPr>
+      <w:u w:val="none"/>
+    </w:rPr>
+  </w:style>
+  <w:style w:type="character" w:styleId="ListLabel40">
+    <w:name w:val="ListLabel 40"/>
+    <w:qFormat/>
+    <w:rPr>
+      <w:u w:val="none"/>
+    </w:rPr>
+  </w:style>
+  <w:style w:type="character" w:styleId="ListLabel41">
+    <w:name w:val="ListLabel 41"/>
+    <w:qFormat/>
+    <w:rPr>
+      <w:u w:val="none"/>
+    </w:rPr>
+  </w:style>
+  <w:style w:type="character" w:styleId="ListLabel42">
+    <w:name w:val="ListLabel 42"/>
+    <w:qFormat/>
+    <w:rPr>
+      <w:u w:val="none"/>
+    </w:rPr>
+  </w:style>
+  <w:style w:type="character" w:styleId="ListLabel43">
+    <w:name w:val="ListLabel 43"/>
+    <w:qFormat/>
+    <w:rPr>
+      <w:u w:val="none"/>
+    </w:rPr>
+  </w:style>
+  <w:style w:type="character" w:styleId="ListLabel44">
+    <w:name w:val="ListLabel 44"/>
+    <w:qFormat/>
+    <w:rPr>
+      <w:u w:val="none"/>
+    </w:rPr>
+  </w:style>
+  <w:style w:type="character" w:styleId="ListLabel45">
+    <w:name w:val="ListLabel 45"/>
+    <w:qFormat/>
+    <w:rPr>
+      <w:u w:val="none"/>
+    </w:rPr>
+  </w:style>
+  <w:style w:type="character" w:styleId="ListLabel46">
+    <w:name w:val="ListLabel 46"/>
+    <w:qFormat/>
+    <w:rPr>
+      <w:u w:val="none"/>
+    </w:rPr>
+  </w:style>
+  <w:style w:type="character" w:styleId="ListLabel47">
+    <w:name w:val="ListLabel 47"/>
+    <w:qFormat/>
+    <w:rPr>
+      <w:u w:val="none"/>
+    </w:rPr>
+  </w:style>
+  <w:style w:type="character" w:styleId="ListLabel48">
+    <w:name w:val="ListLabel 48"/>
+    <w:qFormat/>
+    <w:rPr>
+      <w:u w:val="none"/>
+    </w:rPr>
+  </w:style>
+  <w:style w:type="character" w:styleId="ListLabel49">
+    <w:name w:val="ListLabel 49"/>
+    <w:qFormat/>
+    <w:rPr>
+      <w:u w:val="none"/>
+    </w:rPr>
+  </w:style>
+  <w:style w:type="character" w:styleId="ListLabel50">
+    <w:name w:val="ListLabel 50"/>
+    <w:qFormat/>
+    <w:rPr>
+      <w:u w:val="none"/>
+    </w:rPr>
+  </w:style>
+  <w:style w:type="character" w:styleId="ListLabel51">
+    <w:name w:val="ListLabel 51"/>
+    <w:qFormat/>
+    <w:rPr>
+      <w:u w:val="none"/>
+    </w:rPr>
+  </w:style>
+  <w:style w:type="character" w:styleId="ListLabel52">
+    <w:name w:val="ListLabel 52"/>
+    <w:qFormat/>
+    <w:rPr>
+      <w:u w:val="none"/>
+    </w:rPr>
+  </w:style>
+  <w:style w:type="character" w:styleId="ListLabel53">
+    <w:name w:val="ListLabel 53"/>
+    <w:qFormat/>
+    <w:rPr>
+      <w:u w:val="none"/>
+    </w:rPr>
+  </w:style>
+  <w:style w:type="character" w:styleId="ListLabel54">
+    <w:name w:val="ListLabel 54"/>
+    <w:qFormat/>
+    <w:rPr>
+      <w:u w:val="none"/>
+    </w:rPr>
+  </w:style>
+  <w:style w:type="character" w:styleId="ListLabel55">
+    <w:name w:val="ListLabel 55"/>
+    <w:qFormat/>
+    <w:rPr>
+      <w:u w:val="none"/>
+    </w:rPr>
+  </w:style>
+  <w:style w:type="character" w:styleId="ListLabel56">
+    <w:name w:val="ListLabel 56"/>
+    <w:qFormat/>
+    <w:rPr>
+      <w:u w:val="none"/>
+    </w:rPr>
+  </w:style>
+  <w:style w:type="character" w:styleId="ListLabel57">
+    <w:name w:val="ListLabel 57"/>
+    <w:qFormat/>
+    <w:rPr>
+      <w:u w:val="none"/>
+    </w:rPr>
+  </w:style>
+  <w:style w:type="character" w:styleId="ListLabel58">
+    <w:name w:val="ListLabel 58"/>
+    <w:qFormat/>
+    <w:rPr>
+      <w:u w:val="none"/>
+    </w:rPr>
+  </w:style>
+  <w:style w:type="character" w:styleId="ListLabel59">
+    <w:name w:val="ListLabel 59"/>
+    <w:qFormat/>
+    <w:rPr>
+      <w:u w:val="none"/>
+    </w:rPr>
+  </w:style>
+  <w:style w:type="character" w:styleId="ListLabel60">
+    <w:name w:val="ListLabel 60"/>
+    <w:qFormat/>
+    <w:rPr>
+      <w:u w:val="none"/>
+    </w:rPr>
+  </w:style>
+  <w:style w:type="character" w:styleId="ListLabel61">
+    <w:name w:val="ListLabel 61"/>
+    <w:qFormat/>
+    <w:rPr>
+      <w:u w:val="none"/>
+    </w:rPr>
+  </w:style>
+  <w:style w:type="character" w:styleId="ListLabel62">
+    <w:name w:val="ListLabel 62"/>
+    <w:qFormat/>
+    <w:rPr>
+      <w:u w:val="none"/>
+    </w:rPr>
+  </w:style>
+  <w:style w:type="character" w:styleId="ListLabel63">
+    <w:name w:val="ListLabel 63"/>
+    <w:qFormat/>
+    <w:rPr>
+      <w:u w:val="none"/>
+    </w:rPr>
+  </w:style>
+  <w:style w:type="character" w:styleId="ListLabel64">
+    <w:name w:val="ListLabel 64"/>
+    <w:qFormat/>
+    <w:rPr>
+      <w:u w:val="none"/>
+    </w:rPr>
+  </w:style>
+  <w:style w:type="character" w:styleId="ListLabel65">
+    <w:name w:val="ListLabel 65"/>
+    <w:qFormat/>
+    <w:rPr>
+      <w:u w:val="none"/>
+    </w:rPr>
+  </w:style>
+  <w:style w:type="character" w:styleId="ListLabel66">
+    <w:name w:val="ListLabel 66"/>
+    <w:qFormat/>
+    <w:rPr>
+      <w:u w:val="none"/>
+    </w:rPr>
+  </w:style>
+  <w:style w:type="character" w:styleId="ListLabel67">
+    <w:name w:val="ListLabel 67"/>
+    <w:qFormat/>
+    <w:rPr>
+      <w:u w:val="none"/>
+    </w:rPr>
+  </w:style>
+  <w:style w:type="character" w:styleId="ListLabel68">
+    <w:name w:val="ListLabel 68"/>
+    <w:qFormat/>
+    <w:rPr>
+      <w:u w:val="none"/>
+    </w:rPr>
+  </w:style>
+  <w:style w:type="character" w:styleId="ListLabel69">
+    <w:name w:val="ListLabel 69"/>
+    <w:qFormat/>
+    <w:rPr>
+      <w:u w:val="none"/>
+    </w:rPr>
+  </w:style>
+  <w:style w:type="character" w:styleId="ListLabel70">
+    <w:name w:val="ListLabel 70"/>
+    <w:qFormat/>
+    <w:rPr>
+      <w:u w:val="none"/>
+    </w:rPr>
+  </w:style>
+  <w:style w:type="character" w:styleId="ListLabel71">
+    <w:name w:val="ListLabel 71"/>
+    <w:qFormat/>
+    <w:rPr>
+      <w:u w:val="none"/>
+    </w:rPr>
+  </w:style>
+  <w:style w:type="character" w:styleId="ListLabel72">
+    <w:name w:val="ListLabel 72"/>
+    <w:qFormat/>
+    <w:rPr>
+      <w:u w:val="none"/>
+    </w:rPr>
+  </w:style>
+  <w:style w:type="character" w:styleId="ListLabel73">
+    <w:name w:val="ListLabel 73"/>
+    <w:qFormat/>
+    <w:rPr>
+      <w:rFonts w:cs="Courier New"/>
+    </w:rPr>
+  </w:style>
+  <w:style w:type="character" w:styleId="ListLabel74">
+    <w:name w:val="ListLabel 74"/>
+    <w:qFormat/>
+    <w:rPr>
+      <w:rFonts w:cs="Courier New"/>
+    </w:rPr>
+  </w:style>
+  <w:style w:type="character" w:styleId="ListLabel75">
+    <w:name w:val="ListLabel 75"/>
+    <w:qFormat/>
+    <w:rPr>
+      <w:rFonts w:cs="Courier New"/>
+    </w:rPr>
+  </w:style>
+  <w:style w:type="paragraph" w:styleId="Heading">
+    <w:name w:val="Heading"/>
+    <w:basedOn w:val="Normal"/>
+    <w:next w:val="TextBody"/>
+    <w:qFormat/>
+    <w:pPr>
+      <w:keepNext w:val="true"/>
+      <w:spacing w:before="240" w:after="120"/>
+    </w:pPr>
+    <w:rPr>
+      <w:rFonts w:ascii="Liberation Sans" w:hAnsi="Liberation Sans" w:eastAsia="Noto Sans CJK SC Regular" w:cs="Lohit Devanagari"/>
+      <w:sz w:val="28"/>
+      <w:szCs w:val="28"/>
+    </w:rPr>
+  </w:style>
+  <w:style w:type="paragraph" w:styleId="TextBody">
+    <w:name w:val="Body Text"/>
+    <w:basedOn w:val="Normal"/>
+    <w:pPr>
+      <w:spacing w:lineRule="auto" w:line="276" w:before="0" w:after="140"/>
+    </w:pPr>
+    <w:rPr/>
+  </w:style>
+  <w:style w:type="paragraph" w:styleId="List">
+    <w:name w:val="List"/>
+    <w:basedOn w:val="TextBody"/>
+    <w:pPr/>
+    <w:rPr>
+      <w:rFonts w:cs="Lohit Devanagari"/>
+    </w:rPr>
+  </w:style>
+  <w:style w:type="paragraph" w:styleId="Caption">
+    <w:name w:val="Caption"/>
+    <w:basedOn w:val="Normal"/>
+    <w:qFormat/>
+    <w:pPr>
+      <w:suppressLineNumbers/>
+      <w:spacing w:before="120" w:after="120"/>
+    </w:pPr>
+    <w:rPr>
+      <w:rFonts w:cs="Lohit Devanagari"/>
+      <w:i/>
+      <w:iCs/>
+      <w:sz w:val="24"/>
+      <w:szCs w:val="24"/>
+    </w:rPr>
+  </w:style>
+  <w:style w:type="paragraph" w:styleId="Index">
+    <w:name w:val="Index"/>
+    <w:basedOn w:val="Normal"/>
+    <w:qFormat/>
+    <w:pPr>
+      <w:suppressLineNumbers/>
+    </w:pPr>
+    <w:rPr>
+      <w:rFonts w:cs="Lohit Devanagari"/>
+    </w:rPr>
+  </w:style>
+  <w:style w:type="paragraph" w:styleId="Title">
+    <w:name w:val="Title"/>
+    <w:basedOn w:val="Normal"/>
+    <w:next w:val="Normal"/>
+    <w:link w:val="PuestoCar"/>
+    <w:uiPriority w:val="10"/>
+    <w:qFormat/>
+    <w:pPr>
+      <w:keepNext w:val="true"/>
+      <w:keepLines/>
+      <w:spacing w:before="0" w:after="60"/>
+    </w:pPr>
+    <w:rPr>
+      <w:sz w:val="52"/>
+      <w:szCs w:val="52"/>
+    </w:rPr>
+  </w:style>
+  <w:style w:type="paragraph" w:styleId="Subtitle">
+    <w:name w:val="Subtitle"/>
+    <w:basedOn w:val="Normal"/>
+    <w:next w:val="Normal"/>
+    <w:uiPriority w:val="11"/>
+    <w:qFormat/>
+    <w:pPr>
+      <w:keepNext w:val="true"/>
+      <w:keepLines/>
+      <w:spacing w:before="0" w:after="320"/>
+    </w:pPr>
+    <w:rPr>
+      <w:color w:val="666666"/>
+      <w:sz w:val="30"/>
+      <w:szCs w:val="30"/>
+    </w:rPr>
+  </w:style>
+  <w:style w:type="paragraph" w:styleId="ListParagraph">
+    <w:name w:val="List Paragraph"/>
+    <w:basedOn w:val="Normal"/>
+    <w:uiPriority w:val="34"/>
+    <w:qFormat/>
+    <w:rsid w:val="00902fb0"/>
+    <w:pPr>
+      <w:pBdr/>
+      <w:spacing w:lineRule="auto" w:line="259" w:before="0" w:after="160"/>
+      <w:ind w:left="720" w:hanging="0"/>
+      <w:contextualSpacing/>
+    </w:pPr>
+    <w:rPr>
+      <w:rFonts w:ascii="Cambria" w:hAnsi="Cambria" w:eastAsia="Cambria" w:cs="" w:asciiTheme="minorHAnsi" w:cstheme="minorBidi" w:eastAsiaTheme="minorHAnsi" w:hAnsiTheme="minorHAnsi"/>
+      <w:color w:val="auto"/>
+    </w:rPr>
+  </w:style>
+  <w:style w:type="numbering" w:styleId="NoList" w:default="1">
+    <w:name w:val="No List"/>
+    <w:uiPriority w:val="99"/>
+    <w:semiHidden/>
+    <w:unhideWhenUsed/>
+    <w:qFormat/>
   </w:style>
   <w:style w:type="table" w:default="1" w:styleId="Tablanormal">
     <w:name w:val="Normal Table"/>
@@ -2366,80 +3309,6 @@
         <w:right w:w="108" w:type="dxa"/>
       </w:tblCellMar>
     </w:tblPr>
-  </w:style>
-  <w:style w:type="numbering" w:default="1" w:styleId="Sinlista">
-    <w:name w:val="No List"/>
-    <w:uiPriority w:val="99"/>
-    <w:semiHidden/>
-    <w:unhideWhenUsed/>
-  </w:style>
-  <w:style w:type="paragraph" w:styleId="Puesto">
-    <w:name w:val="Title"/>
-    <w:basedOn w:val="Normal"/>
-    <w:next w:val="Normal"/>
-    <w:link w:val="PuestoCar"/>
-    <w:uiPriority w:val="10"/>
-    <w:qFormat/>
-    <w:pPr>
-      <w:keepNext/>
-      <w:keepLines/>
-      <w:spacing w:after="60"/>
-    </w:pPr>
-    <w:rPr>
-      <w:sz w:val="52"/>
-      <w:szCs w:val="52"/>
-    </w:rPr>
-  </w:style>
-  <w:style w:type="paragraph" w:styleId="Subttulo">
-    <w:name w:val="Subtitle"/>
-    <w:basedOn w:val="Normal"/>
-    <w:next w:val="Normal"/>
-    <w:uiPriority w:val="11"/>
-    <w:qFormat/>
-    <w:pPr>
-      <w:keepNext/>
-      <w:keepLines/>
-      <w:spacing w:after="320"/>
-    </w:pPr>
-    <w:rPr>
-      <w:color w:val="666666"/>
-      <w:sz w:val="30"/>
-      <w:szCs w:val="30"/>
-    </w:rPr>
-  </w:style>
-  <w:style w:type="character" w:customStyle="1" w:styleId="PuestoCar">
-    <w:name w:val="Puesto Car"/>
-    <w:basedOn w:val="Fuentedeprrafopredeter"/>
-    <w:link w:val="Puesto"/>
-    <w:uiPriority w:val="10"/>
-    <w:rsid w:val="00902FB0"/>
-    <w:rPr>
-      <w:sz w:val="52"/>
-      <w:szCs w:val="52"/>
-    </w:rPr>
-  </w:style>
-  <w:style w:type="paragraph" w:styleId="Prrafodelista">
-    <w:name w:val="List Paragraph"/>
-    <w:basedOn w:val="Normal"/>
-    <w:uiPriority w:val="34"/>
-    <w:qFormat/>
-    <w:rsid w:val="00902FB0"/>
-    <w:pPr>
-      <w:pBdr>
-        <w:top w:val="none" w:sz="0" w:space="0" w:color="auto"/>
-        <w:left w:val="none" w:sz="0" w:space="0" w:color="auto"/>
-        <w:bottom w:val="none" w:sz="0" w:space="0" w:color="auto"/>
-        <w:right w:val="none" w:sz="0" w:space="0" w:color="auto"/>
-        <w:between w:val="none" w:sz="0" w:space="0" w:color="auto"/>
-      </w:pBdr>
-      <w:spacing w:after="160" w:line="259" w:lineRule="auto"/>
-      <w:ind w:left="720"/>
-      <w:contextualSpacing/>
-    </w:pPr>
-    <w:rPr>
-      <w:rFonts w:asciiTheme="minorHAnsi" w:eastAsiaTheme="minorHAnsi" w:hAnsiTheme="minorHAnsi" w:cstheme="minorBidi"/>
-      <w:color w:val="auto"/>
-    </w:rPr>
   </w:style>
 </w:styles>
 </file>

</xml_diff>